<commit_message>
Mise à jour documentation carte CPx
</commit_message>
<xml_diff>
--- a/docs/MS - Microsoft Entra ID - Guide de configuration cartes CPx V0.4.docx
+++ b/docs/MS - Microsoft Entra ID - Guide de configuration cartes CPx V0.4.docx
@@ -321,6 +321,15 @@
               <w:sz w:val="32"/>
               <w:szCs w:val="44"/>
             </w:rPr>
+            <w:t>a</w:t>
+          </w:r>
+          <w:r>
+            <w:rPr>
+              <w:rFonts w:eastAsia="Times New Roman"/>
+              <w:color w:val="FFFFFF" w:themeColor="background1"/>
+              <w:sz w:val="32"/>
+              <w:szCs w:val="44"/>
+            </w:rPr>
             <w:t xml:space="preserve"> - </w:t>
           </w:r>
           <w:r>
@@ -330,7 +339,7 @@
               <w:sz w:val="32"/>
               <w:szCs w:val="44"/>
             </w:rPr>
-            <w:t>Avril</w:t>
+            <w:t>Mai</w:t>
           </w:r>
           <w:r>
             <w:rPr>
@@ -780,7 +789,7 @@
             </w:rPr>
             <w:fldChar w:fldCharType="separate"/>
           </w:r>
-          <w:hyperlink w:anchor="_Toc164782194" w:history="1">
+          <w:hyperlink w:anchor="_Toc166854490" w:history="1">
             <w:r>
               <w:rPr>
                 <w:rStyle w:val="Lienhypertexte"/>
@@ -821,7 +830,7 @@
               <w:rPr>
                 <w:webHidden/>
               </w:rPr>
-              <w:instrText xml:space="preserve"> PAGEREF _Toc164782194 \h </w:instrText>
+              <w:instrText xml:space="preserve"> PAGEREF _Toc166854490 \h </w:instrText>
             </w:r>
             <w:r>
               <w:rPr>
@@ -861,7 +870,7 @@
               <w14:ligatures w14:val="standardContextual"/>
             </w:rPr>
           </w:pPr>
-          <w:hyperlink w:anchor="_Toc164782195" w:history="1">
+          <w:hyperlink w:anchor="_Toc166854491" w:history="1">
             <w:r>
               <w:rPr>
                 <w:rStyle w:val="Lienhypertexte"/>
@@ -902,7 +911,7 @@
               <w:rPr>
                 <w:webHidden/>
               </w:rPr>
-              <w:instrText xml:space="preserve"> PAGEREF _Toc164782195 \h </w:instrText>
+              <w:instrText xml:space="preserve"> PAGEREF _Toc166854491 \h </w:instrText>
             </w:r>
             <w:r>
               <w:rPr>
@@ -942,7 +951,7 @@
               <w14:ligatures w14:val="standardContextual"/>
             </w:rPr>
           </w:pPr>
-          <w:hyperlink w:anchor="_Toc164782196" w:history="1">
+          <w:hyperlink w:anchor="_Toc166854492" w:history="1">
             <w:r>
               <w:rPr>
                 <w:rStyle w:val="Lienhypertexte"/>
@@ -983,7 +992,7 @@
               <w:rPr>
                 <w:webHidden/>
               </w:rPr>
-              <w:instrText xml:space="preserve"> PAGEREF _Toc164782196 \h </w:instrText>
+              <w:instrText xml:space="preserve"> PAGEREF _Toc166854492 \h </w:instrText>
             </w:r>
             <w:r>
               <w:rPr>
@@ -1023,7 +1032,7 @@
               <w14:ligatures w14:val="standardContextual"/>
             </w:rPr>
           </w:pPr>
-          <w:hyperlink w:anchor="_Toc164782197" w:history="1">
+          <w:hyperlink w:anchor="_Toc166854493" w:history="1">
             <w:r>
               <w:rPr>
                 <w:rStyle w:val="Lienhypertexte"/>
@@ -1064,7 +1073,7 @@
               <w:rPr>
                 <w:webHidden/>
               </w:rPr>
-              <w:instrText xml:space="preserve"> PAGEREF _Toc164782197 \h </w:instrText>
+              <w:instrText xml:space="preserve"> PAGEREF _Toc166854493 \h </w:instrText>
             </w:r>
             <w:r>
               <w:rPr>
@@ -1104,7 +1113,7 @@
               <w14:ligatures w14:val="standardContextual"/>
             </w:rPr>
           </w:pPr>
-          <w:hyperlink w:anchor="_Toc164782198" w:history="1">
+          <w:hyperlink w:anchor="_Toc166854494" w:history="1">
             <w:r>
               <w:rPr>
                 <w:rStyle w:val="Lienhypertexte"/>
@@ -1145,7 +1154,7 @@
               <w:rPr>
                 <w:webHidden/>
               </w:rPr>
-              <w:instrText xml:space="preserve"> PAGEREF _Toc164782198 \h </w:instrText>
+              <w:instrText xml:space="preserve"> PAGEREF _Toc166854494 \h </w:instrText>
             </w:r>
             <w:r>
               <w:rPr>
@@ -1185,7 +1194,7 @@
               <w14:ligatures w14:val="standardContextual"/>
             </w:rPr>
           </w:pPr>
-          <w:hyperlink w:anchor="_Toc164782199" w:history="1">
+          <w:hyperlink w:anchor="_Toc166854495" w:history="1">
             <w:r>
               <w:rPr>
                 <w:rStyle w:val="Lienhypertexte"/>
@@ -1226,7 +1235,7 @@
               <w:rPr>
                 <w:webHidden/>
               </w:rPr>
-              <w:instrText xml:space="preserve"> PAGEREF _Toc164782199 \h </w:instrText>
+              <w:instrText xml:space="preserve"> PAGEREF _Toc166854495 \h </w:instrText>
             </w:r>
             <w:r>
               <w:rPr>
@@ -1266,7 +1275,7 @@
               <w14:ligatures w14:val="standardContextual"/>
             </w:rPr>
           </w:pPr>
-          <w:hyperlink w:anchor="_Toc164782200" w:history="1">
+          <w:hyperlink w:anchor="_Toc166854496" w:history="1">
             <w:r>
               <w:rPr>
                 <w:rStyle w:val="Lienhypertexte"/>
@@ -1307,7 +1316,7 @@
               <w:rPr>
                 <w:webHidden/>
               </w:rPr>
-              <w:instrText xml:space="preserve"> PAGEREF _Toc164782200 \h </w:instrText>
+              <w:instrText xml:space="preserve"> PAGEREF _Toc166854496 \h </w:instrText>
             </w:r>
             <w:r>
               <w:rPr>
@@ -1324,7 +1333,7 @@
               <w:rPr>
                 <w:webHidden/>
               </w:rPr>
-              <w:t>16</w:t>
+              <w:t>18</w:t>
             </w:r>
             <w:r>
               <w:rPr>
@@ -1347,7 +1356,7 @@
               <w14:ligatures w14:val="standardContextual"/>
             </w:rPr>
           </w:pPr>
-          <w:hyperlink w:anchor="_Toc164782201" w:history="1">
+          <w:hyperlink w:anchor="_Toc166854497" w:history="1">
             <w:r>
               <w:rPr>
                 <w:rStyle w:val="Lienhypertexte"/>
@@ -1370,7 +1379,7 @@
               <w:rPr>
                 <w:rStyle w:val="Lienhypertexte"/>
               </w:rPr>
-              <w:t>Configuration de nouveaux comptes d’utilisateur en local</w:t>
+              <w:t>Mise en place des prérequis</w:t>
             </w:r>
             <w:r>
               <w:rPr>
@@ -1388,7 +1397,7 @@
               <w:rPr>
                 <w:webHidden/>
               </w:rPr>
-              <w:instrText xml:space="preserve"> PAGEREF _Toc164782201 \h </w:instrText>
+              <w:instrText xml:space="preserve"> PAGEREF _Toc166854497 \h </w:instrText>
             </w:r>
             <w:r>
               <w:rPr>
@@ -1405,7 +1414,7 @@
               <w:rPr>
                 <w:webHidden/>
               </w:rPr>
-              <w:t>17</w:t>
+              <w:t>18</w:t>
             </w:r>
             <w:r>
               <w:rPr>
@@ -1428,7 +1437,7 @@
               <w14:ligatures w14:val="standardContextual"/>
             </w:rPr>
           </w:pPr>
-          <w:hyperlink w:anchor="_Toc164782202" w:history="1">
+          <w:hyperlink w:anchor="_Toc166854498" w:history="1">
             <w:r>
               <w:rPr>
                 <w:rStyle w:val="Lienhypertexte"/>
@@ -1451,6 +1460,87 @@
               <w:rPr>
                 <w:rStyle w:val="Lienhypertexte"/>
               </w:rPr>
+              <w:t>Configuration de nouveaux comptes d’utilisateur en local</w:t>
+            </w:r>
+            <w:r>
+              <w:rPr>
+                <w:webHidden/>
+              </w:rPr>
+              <w:tab/>
+            </w:r>
+            <w:r>
+              <w:rPr>
+                <w:webHidden/>
+              </w:rPr>
+              <w:fldChar w:fldCharType="begin"/>
+            </w:r>
+            <w:r>
+              <w:rPr>
+                <w:webHidden/>
+              </w:rPr>
+              <w:instrText xml:space="preserve"> PAGEREF _Toc166854498 \h </w:instrText>
+            </w:r>
+            <w:r>
+              <w:rPr>
+                <w:webHidden/>
+              </w:rPr>
+            </w:r>
+            <w:r>
+              <w:rPr>
+                <w:webHidden/>
+              </w:rPr>
+              <w:fldChar w:fldCharType="separate"/>
+            </w:r>
+            <w:r>
+              <w:rPr>
+                <w:webHidden/>
+              </w:rPr>
+              <w:t>19</w:t>
+            </w:r>
+            <w:r>
+              <w:rPr>
+                <w:webHidden/>
+              </w:rPr>
+              <w:fldChar w:fldCharType="end"/>
+            </w:r>
+          </w:hyperlink>
+        </w:p>
+        <w:p>
+          <w:pPr>
+            <w:pStyle w:val="TM2"/>
+            <w:rPr>
+              <w:rFonts w:asciiTheme="minorHAnsi" w:eastAsiaTheme="minorEastAsia" w:hAnsiTheme="minorHAnsi" w:cstheme="minorBidi"/>
+              <w:bCs w:val="0"/>
+              <w:kern w:val="2"/>
+              <w:sz w:val="24"/>
+              <w:szCs w:val="24"/>
+              <w:lang w:eastAsia="fr-FR"/>
+              <w14:ligatures w14:val="standardContextual"/>
+            </w:rPr>
+          </w:pPr>
+          <w:hyperlink w:anchor="_Toc166854499" w:history="1">
+            <w:r>
+              <w:rPr>
+                <w:rStyle w:val="Lienhypertexte"/>
+              </w:rPr>
+              <w:t>3.3</w:t>
+            </w:r>
+            <w:r>
+              <w:rPr>
+                <w:rFonts w:asciiTheme="minorHAnsi" w:eastAsiaTheme="minorEastAsia" w:hAnsiTheme="minorHAnsi" w:cstheme="minorBidi"/>
+                <w:bCs w:val="0"/>
+                <w:kern w:val="2"/>
+                <w:sz w:val="24"/>
+                <w:szCs w:val="24"/>
+                <w:lang w:eastAsia="fr-FR"/>
+                <w14:ligatures w14:val="standardContextual"/>
+              </w:rPr>
+              <w:tab/>
+            </w:r>
+            <w:r>
+              <w:rPr>
+                <w:rStyle w:val="Lienhypertexte"/>
+              </w:rPr>
               <w:t>Appairage manuel d’utilisateurs existants</w:t>
             </w:r>
             <w:r>
@@ -1469,7 +1559,7 @@
               <w:rPr>
                 <w:webHidden/>
               </w:rPr>
-              <w:instrText xml:space="preserve"> PAGEREF _Toc164782202 \h </w:instrText>
+              <w:instrText xml:space="preserve"> PAGEREF _Toc166854499 \h </w:instrText>
             </w:r>
             <w:r>
               <w:rPr>
@@ -1486,7 +1576,88 @@
               <w:rPr>
                 <w:webHidden/>
               </w:rPr>
-              <w:t>18</w:t>
+              <w:t>20</w:t>
+            </w:r>
+            <w:r>
+              <w:rPr>
+                <w:webHidden/>
+              </w:rPr>
+              <w:fldChar w:fldCharType="end"/>
+            </w:r>
+          </w:hyperlink>
+        </w:p>
+        <w:p>
+          <w:pPr>
+            <w:pStyle w:val="TM2"/>
+            <w:rPr>
+              <w:rFonts w:asciiTheme="minorHAnsi" w:eastAsiaTheme="minorEastAsia" w:hAnsiTheme="minorHAnsi" w:cstheme="minorBidi"/>
+              <w:bCs w:val="0"/>
+              <w:kern w:val="2"/>
+              <w:sz w:val="24"/>
+              <w:szCs w:val="24"/>
+              <w:lang w:eastAsia="fr-FR"/>
+              <w14:ligatures w14:val="standardContextual"/>
+            </w:rPr>
+          </w:pPr>
+          <w:hyperlink w:anchor="_Toc166854500" w:history="1">
+            <w:r>
+              <w:rPr>
+                <w:rStyle w:val="Lienhypertexte"/>
+              </w:rPr>
+              <w:t>3.4</w:t>
+            </w:r>
+            <w:r>
+              <w:rPr>
+                <w:rFonts w:asciiTheme="minorHAnsi" w:eastAsiaTheme="minorEastAsia" w:hAnsiTheme="minorHAnsi" w:cstheme="minorBidi"/>
+                <w:bCs w:val="0"/>
+                <w:kern w:val="2"/>
+                <w:sz w:val="24"/>
+                <w:szCs w:val="24"/>
+                <w:lang w:eastAsia="fr-FR"/>
+                <w14:ligatures w14:val="standardContextual"/>
+              </w:rPr>
+              <w:tab/>
+            </w:r>
+            <w:r>
+              <w:rPr>
+                <w:rStyle w:val="Lienhypertexte"/>
+              </w:rPr>
+              <w:t>Résolution des problèmes de certificats et de configuration</w:t>
+            </w:r>
+            <w:r>
+              <w:rPr>
+                <w:webHidden/>
+              </w:rPr>
+              <w:tab/>
+            </w:r>
+            <w:r>
+              <w:rPr>
+                <w:webHidden/>
+              </w:rPr>
+              <w:fldChar w:fldCharType="begin"/>
+            </w:r>
+            <w:r>
+              <w:rPr>
+                <w:webHidden/>
+              </w:rPr>
+              <w:instrText xml:space="preserve"> PAGEREF _Toc166854500 \h </w:instrText>
+            </w:r>
+            <w:r>
+              <w:rPr>
+                <w:webHidden/>
+              </w:rPr>
+            </w:r>
+            <w:r>
+              <w:rPr>
+                <w:webHidden/>
+              </w:rPr>
+              <w:fldChar w:fldCharType="separate"/>
+            </w:r>
+            <w:r>
+              <w:rPr>
+                <w:webHidden/>
+              </w:rPr>
+              <w:t>21</w:t>
             </w:r>
             <w:r>
               <w:rPr>
@@ -1509,7 +1680,7 @@
               <w14:ligatures w14:val="standardContextual"/>
             </w:rPr>
           </w:pPr>
-          <w:hyperlink w:anchor="_Toc164782203" w:history="1">
+          <w:hyperlink w:anchor="_Toc166854501" w:history="1">
             <w:r>
               <w:rPr>
                 <w:rStyle w:val="Lienhypertexte"/>
@@ -1550,7 +1721,7 @@
               <w:rPr>
                 <w:webHidden/>
               </w:rPr>
-              <w:instrText xml:space="preserve"> PAGEREF _Toc164782203 \h </w:instrText>
+              <w:instrText xml:space="preserve"> PAGEREF _Toc166854501 \h </w:instrText>
             </w:r>
             <w:r>
               <w:rPr>
@@ -1567,7 +1738,7 @@
               <w:rPr>
                 <w:webHidden/>
               </w:rPr>
-              <w:t>20</w:t>
+              <w:t>23</w:t>
             </w:r>
             <w:r>
               <w:rPr>
@@ -1590,7 +1761,7 @@
               <w14:ligatures w14:val="standardContextual"/>
             </w:rPr>
           </w:pPr>
-          <w:hyperlink w:anchor="_Toc164782204" w:history="1">
+          <w:hyperlink w:anchor="_Toc166854502" w:history="1">
             <w:r>
               <w:rPr>
                 <w:rStyle w:val="Lienhypertexte"/>
@@ -1631,7 +1802,7 @@
               <w:rPr>
                 <w:webHidden/>
               </w:rPr>
-              <w:instrText xml:space="preserve"> PAGEREF _Toc164782204 \h </w:instrText>
+              <w:instrText xml:space="preserve"> PAGEREF _Toc166854502 \h </w:instrText>
             </w:r>
             <w:r>
               <w:rPr>
@@ -1648,7 +1819,7 @@
               <w:rPr>
                 <w:webHidden/>
               </w:rPr>
-              <w:t>21</w:t>
+              <w:t>24</w:t>
             </w:r>
             <w:r>
               <w:rPr>
@@ -1671,7 +1842,7 @@
               <w14:ligatures w14:val="standardContextual"/>
             </w:rPr>
           </w:pPr>
-          <w:hyperlink w:anchor="_Toc164782205" w:history="1">
+          <w:hyperlink w:anchor="_Toc166854503" w:history="1">
             <w:r>
               <w:rPr>
                 <w:rStyle w:val="Lienhypertexte"/>
@@ -1712,7 +1883,7 @@
               <w:rPr>
                 <w:webHidden/>
               </w:rPr>
-              <w:instrText xml:space="preserve"> PAGEREF _Toc164782205 \h </w:instrText>
+              <w:instrText xml:space="preserve"> PAGEREF _Toc166854503 \h </w:instrText>
             </w:r>
             <w:r>
               <w:rPr>
@@ -1729,7 +1900,7 @@
               <w:rPr>
                 <w:webHidden/>
               </w:rPr>
-              <w:t>26</w:t>
+              <w:t>29</w:t>
             </w:r>
             <w:r>
               <w:rPr>
@@ -1752,7 +1923,7 @@
               <w14:ligatures w14:val="standardContextual"/>
             </w:rPr>
           </w:pPr>
-          <w:hyperlink w:anchor="_Toc164782206" w:history="1">
+          <w:hyperlink w:anchor="_Toc166854504" w:history="1">
             <w:r>
               <w:rPr>
                 <w:rStyle w:val="Lienhypertexte"/>
@@ -1793,7 +1964,7 @@
               <w:rPr>
                 <w:webHidden/>
               </w:rPr>
-              <w:instrText xml:space="preserve"> PAGEREF _Toc164782206 \h </w:instrText>
+              <w:instrText xml:space="preserve"> PAGEREF _Toc166854504 \h </w:instrText>
             </w:r>
             <w:r>
               <w:rPr>
@@ -1810,7 +1981,7 @@
               <w:rPr>
                 <w:webHidden/>
               </w:rPr>
-              <w:t>27</w:t>
+              <w:t>30</w:t>
             </w:r>
             <w:r>
               <w:rPr>
@@ -1844,7 +2015,7 @@
       </w:pPr>
       <w:bookmarkStart w:id="1" w:name="_Toc152172699"/>
       <w:bookmarkStart w:id="2" w:name="_Ref164756905"/>
-      <w:bookmarkStart w:id="3" w:name="_Toc164782194"/>
+      <w:bookmarkStart w:id="3" w:name="_Toc166854490"/>
       <w:r>
         <w:lastRenderedPageBreak/>
         <w:t>Introduction</w:t>
@@ -2537,7 +2708,7 @@
         <w:pStyle w:val="Titre2"/>
       </w:pPr>
       <w:bookmarkStart w:id="6" w:name="_Hlk155878813"/>
-      <w:bookmarkStart w:id="7" w:name="_Toc164782195"/>
+      <w:bookmarkStart w:id="7" w:name="_Toc166854491"/>
       <w:bookmarkEnd w:id="4"/>
       <w:r>
         <w:t>Obje</w:t>
@@ -2675,7 +2846,7 @@
         <w:pStyle w:val="Titre2"/>
       </w:pPr>
       <w:bookmarkStart w:id="8" w:name="_Toc155876914"/>
-      <w:bookmarkStart w:id="9" w:name="_Toc164782196"/>
+      <w:bookmarkStart w:id="9" w:name="_Toc166854492"/>
       <w:r>
         <w:t xml:space="preserve">Non-objectifs du </w:t>
       </w:r>
@@ -3233,7 +3404,7 @@
       <w:bookmarkStart w:id="13" w:name="_Toc152172721"/>
       <w:bookmarkStart w:id="14" w:name="_Ref155861683"/>
       <w:bookmarkStart w:id="15" w:name="_Ref155861703"/>
-      <w:bookmarkStart w:id="16" w:name="_Toc164782197"/>
+      <w:bookmarkStart w:id="16" w:name="_Toc166854493"/>
       <w:r>
         <w:lastRenderedPageBreak/>
         <w:t>Configuration</w:t>
@@ -3314,7 +3485,7 @@
       <w:pPr>
         <w:pStyle w:val="Titre2"/>
       </w:pPr>
-      <w:bookmarkStart w:id="17" w:name="_Toc164782198"/>
+      <w:bookmarkStart w:id="17" w:name="_Toc166854494"/>
       <w:r>
         <w:t>Activation du support des certificats X.509 de la carte CPx physique</w:t>
       </w:r>
@@ -4404,6 +4575,9 @@
         <w:t xml:space="preserve">ici </w:t>
       </w:r>
       <w:r>
+        <w:t xml:space="preserve">également </w:t>
+      </w:r>
+      <w:r>
         <w:t xml:space="preserve">à Windows de lire la carte </w:t>
       </w:r>
       <w:r>
@@ -4411,6 +4585,20 @@
       </w:r>
       <w:r>
         <w:t>.</w:t>
+      </w:r>
+    </w:p>
+    <w:p>
+      <w:pPr>
+        <w:jc w:val="left"/>
+        <w:rPr>
+          <w:rFonts w:ascii="Segoe UI Semibold" w:hAnsi="Segoe UI Semibold" w:cs="Segoe UI Semibold"/>
+        </w:rPr>
+      </w:pPr>
+      <w:r>
+        <w:rPr>
+          <w:rFonts w:ascii="Segoe UI Semibold" w:hAnsi="Segoe UI Semibold" w:cs="Segoe UI Semibold"/>
+        </w:rPr>
+        <w:t>Pour une utilisation de la carte physique CPx à des fins uniquement d’authentification, il n’est pas nécessaire de procéder à l’installation de la Cryptolib CPS (Windows).</w:t>
       </w:r>
     </w:p>
     <w:p>
@@ -4990,7 +5178,7 @@
         <w:pStyle w:val="Paragraphedeliste"/>
         <w:numPr>
           <w:ilvl w:val="0"/>
-          <w:numId w:val="19"/>
+          <w:numId w:val="37"/>
         </w:numPr>
         <w:jc w:val="left"/>
         <w:rPr>
@@ -5117,7 +5305,7 @@
         <w:pStyle w:val="Paragraphedeliste"/>
         <w:numPr>
           <w:ilvl w:val="0"/>
-          <w:numId w:val="19"/>
+          <w:numId w:val="37"/>
         </w:numPr>
         <w:jc w:val="left"/>
         <w:rPr>
@@ -5176,7 +5364,7 @@
         <w:pStyle w:val="Paragraphedeliste"/>
         <w:numPr>
           <w:ilvl w:val="0"/>
-          <w:numId w:val="19"/>
+          <w:numId w:val="37"/>
         </w:numPr>
         <w:jc w:val="left"/>
         <w:rPr>
@@ -5837,18 +6025,136 @@
     </w:p>
     <w:p>
       <w:pPr>
-        <w:pStyle w:val="Titre2"/>
+        <w:pStyle w:val="Titre3"/>
       </w:pPr>
       <w:bookmarkStart w:id="21" w:name="_Toc152172723"/>
       <w:bookmarkStart w:id="22" w:name="_Ref164766174"/>
       <w:bookmarkStart w:id="23" w:name="_Ref164766181"/>
       <w:bookmarkStart w:id="24" w:name="_Ref164766185"/>
-      <w:bookmarkStart w:id="25" w:name="_Toc164782199"/>
       <w:bookmarkEnd w:id="13"/>
       <w:bookmarkEnd w:id="14"/>
       <w:bookmarkEnd w:id="15"/>
       <w:r>
         <w:lastRenderedPageBreak/>
+        <w:t>Utilisation</w:t>
+      </w:r>
+      <w:r>
+        <w:t xml:space="preserve"> de la carte CPS</w:t>
+      </w:r>
+      <w:r>
+        <w:t xml:space="preserve"> sur le site de test TLS de l’ANS</w:t>
+      </w:r>
+    </w:p>
+    <w:p>
+      <w:pPr>
+        <w:keepNext/>
+        <w:jc w:val="left"/>
+        <w:rPr>
+          <w:lang w:eastAsia="fr-FR"/>
+        </w:rPr>
+      </w:pPr>
+      <w:r>
+        <w:rPr>
+          <w:lang w:eastAsia="fr-FR"/>
+        </w:rPr>
+        <w:t>Procéder comme suit :</w:t>
+      </w:r>
+    </w:p>
+    <w:p>
+      <w:pPr>
+        <w:pStyle w:val="Paragraphedeliste"/>
+        <w:numPr>
+          <w:ilvl w:val="0"/>
+          <w:numId w:val="78"/>
+        </w:numPr>
+        <w:jc w:val="left"/>
+        <w:rPr>
+          <w:lang w:eastAsia="fr-FR"/>
+        </w:rPr>
+      </w:pPr>
+      <w:r>
+        <w:rPr>
+          <w:lang w:eastAsia="fr-FR"/>
+        </w:rPr>
+        <w:t>Insérer la carte CPx dans le lecteur de carte à puce.</w:t>
+      </w:r>
+    </w:p>
+    <w:p>
+      <w:pPr>
+        <w:pStyle w:val="Paragraphedeliste"/>
+        <w:numPr>
+          <w:ilvl w:val="0"/>
+          <w:numId w:val="78"/>
+        </w:numPr>
+        <w:jc w:val="left"/>
+        <w:rPr>
+          <w:lang w:eastAsia="fr-FR"/>
+        </w:rPr>
+      </w:pPr>
+      <w:r>
+        <w:t xml:space="preserve">Depuis un navigateur, aller </w:t>
+      </w:r>
+      <w:r>
+        <w:t xml:space="preserve">à l’adresse suivante : </w:t>
+      </w:r>
+      <w:hyperlink r:id="rId38" w:history="1">
+        <w:r>
+          <w:rPr>
+            <w:rStyle w:val="Lienhypertexte"/>
+            <w:rFonts w:eastAsia="Times New Roman"/>
+          </w:rPr>
+          <w:t>https://testssl.eservices.esante.gouv.fr/</w:t>
+        </w:r>
+      </w:hyperlink>
+      <w:r>
+        <w:t>.</w:t>
+      </w:r>
+    </w:p>
+    <w:p>
+      <w:pPr>
+        <w:pStyle w:val="Paragraphedeliste"/>
+        <w:numPr>
+          <w:ilvl w:val="0"/>
+          <w:numId w:val="78"/>
+        </w:numPr>
+        <w:jc w:val="left"/>
+        <w:rPr>
+          <w:lang w:eastAsia="fr-FR"/>
+        </w:rPr>
+      </w:pPr>
+      <w:r>
+        <w:t>Valider l’authentification client par certificat depuis la carte insérée.</w:t>
+      </w:r>
+    </w:p>
+    <w:p>
+      <w:pPr>
+        <w:jc w:val="left"/>
+        <w:rPr>
+          <w:rStyle w:val="lev"/>
+          <w:rFonts w:ascii="Segoe UI Semibold" w:hAnsi="Segoe UI Semibold" w:cs="Segoe UI Semibold"/>
+          <w:b w:val="0"/>
+          <w:bCs w:val="0"/>
+          <w:color w:val="C00000"/>
+          <w:lang w:eastAsia="fr-FR"/>
+        </w:rPr>
+      </w:pPr>
+      <w:r>
+        <w:rPr>
+          <w:rStyle w:val="lev"/>
+          <w:rFonts w:ascii="Segoe UI Semibold" w:hAnsi="Segoe UI Semibold" w:cs="Segoe UI Semibold"/>
+          <w:b w:val="0"/>
+          <w:bCs w:val="0"/>
+          <w:color w:val="C00000"/>
+        </w:rPr>
+        <w:t>Les étapes de configuration suivantes supposent que cette opération est concluante. Dans le cas contraire, il est impératif de revoir la configuration réalisée et d’en résoudre le ou les problèmes rencontrés.</w:t>
+      </w:r>
+    </w:p>
+    <w:p>
+      <w:pPr>
+        <w:pStyle w:val="Titre2"/>
+      </w:pPr>
+      <w:bookmarkStart w:id="25" w:name="_Toc166854495"/>
+      <w:r>
         <w:t>L</w:t>
       </w:r>
       <w:r>
@@ -5898,6 +6204,22 @@
     </w:p>
     <w:p>
       <w:pPr>
+        <w:pStyle w:val="Titre3"/>
+      </w:pPr>
+      <w:r>
+        <w:t>Utilisation d’indices (</w:t>
+      </w:r>
+      <w:proofErr w:type="spellStart"/>
+      <w:r>
+        <w:t>hint</w:t>
+      </w:r>
+      <w:proofErr w:type="spellEnd"/>
+      <w:r>
+        <w:t>)</w:t>
+      </w:r>
+    </w:p>
+    <w:p>
+      <w:pPr>
         <w:jc w:val="left"/>
       </w:pPr>
       <w:r>
@@ -6152,7 +6474,35 @@
     </w:p>
     <w:p>
       <w:pPr>
+        <w:pStyle w:val="Code"/>
         <w:ind w:left="360"/>
+      </w:pPr>
+    </w:p>
+    <w:p>
+      <w:pPr>
+        <w:pStyle w:val="Code"/>
+        <w:ind w:left="360"/>
+      </w:pPr>
+      <w:r>
+        <w:t>[</w:t>
+      </w:r>
+      <w:r>
+        <w:t>HKEY_LOCAL_MACHINE\SOFTWARE\Polices\Microsoft\Windows</w:t>
+      </w:r>
+      <w:r>
+        <w:t xml:space="preserve">\SmartCardCredentialProvider] "X509HintsNeeded"=dword:00000000 </w:t>
+      </w:r>
+    </w:p>
+    <w:p>
+      <w:pPr>
+        <w:pStyle w:val="Code"/>
+        <w:ind w:left="360"/>
+      </w:pPr>
+    </w:p>
+    <w:p>
+      <w:pPr>
+        <w:spacing w:before="120"/>
+        <w:ind w:left="357"/>
         <w:jc w:val="left"/>
       </w:pPr>
       <w:r>
@@ -6228,6 +6578,7 @@
         <w:rPr>
           <w:noProof/>
         </w:rPr>
+        <w:lastRenderedPageBreak/>
         <w:drawing>
           <wp:inline distT="0" distB="0" distL="0" distR="0" wp14:anchorId="133EC373" wp14:editId="77D8AB55">
             <wp:extent cx="3752740" cy="2733455"/>
@@ -6258,7 +6609,7 @@
                     </pic:cNvPicPr>
                   </pic:nvPicPr>
                   <pic:blipFill rotWithShape="1">
-                    <a:blip r:embed="rId38">
+                    <a:blip r:embed="rId39">
                       <a:extLst>
                         <a:ext uri="{28A0092B-C50C-407E-A947-70E740481C1C}">
                           <a14:useLocalDpi xmlns:a14="http://schemas.microsoft.com/office/drawing/2010/main" val="0"/>
@@ -6329,7 +6680,6 @@
         <w:rPr>
           <w:noProof/>
         </w:rPr>
-        <w:lastRenderedPageBreak/>
         <w:drawing>
           <wp:inline distT="0" distB="0" distL="0" distR="0" wp14:anchorId="7B053F83" wp14:editId="6A3DC356">
             <wp:extent cx="2153727" cy="2332668"/>
@@ -6360,7 +6710,7 @@
                     </pic:cNvPicPr>
                   </pic:nvPicPr>
                   <pic:blipFill rotWithShape="1">
-                    <a:blip r:embed="rId39">
+                    <a:blip r:embed="rId40">
                       <a:extLst>
                         <a:ext uri="{28A0092B-C50C-407E-A947-70E740481C1C}">
                           <a14:useLocalDpi xmlns:a14="http://schemas.microsoft.com/office/drawing/2010/main" val="0"/>
@@ -6525,6 +6875,11 @@
         <w:rPr>
           <w:rFonts w:ascii="Segoe UI Semibold" w:hAnsi="Segoe UI Semibold" w:cs="Segoe UI Semibold"/>
         </w:rPr>
+      </w:r>
+      <w:r>
+        <w:rPr>
+          <w:rFonts w:ascii="Segoe UI Semibold" w:hAnsi="Segoe UI Semibold" w:cs="Segoe UI Semibold"/>
+        </w:rPr>
         <w:fldChar w:fldCharType="separate"/>
       </w:r>
       <w:r>
@@ -6561,6 +6916,11 @@
         <w:rPr>
           <w:rFonts w:ascii="Segoe UI Semibold" w:hAnsi="Segoe UI Semibold" w:cs="Segoe UI Semibold"/>
         </w:rPr>
+      </w:r>
+      <w:r>
+        <w:rPr>
+          <w:rFonts w:ascii="Segoe UI Semibold" w:hAnsi="Segoe UI Semibold" w:cs="Segoe UI Semibold"/>
+        </w:rPr>
         <w:fldChar w:fldCharType="separate"/>
       </w:r>
       <w:r>
@@ -6605,13 +6965,7 @@
         <w:t xml:space="preserve">Cette </w:t>
       </w:r>
       <w:r>
-        <w:t>indication de connexion du nom d’utilisateur (X509UserNameHint)</w:t>
-      </w:r>
-      <w:r>
-        <w:t xml:space="preserve"> </w:t>
-      </w:r>
-      <w:r>
-        <w:t xml:space="preserve">est </w:t>
+        <w:t xml:space="preserve">indication de connexion du nom d’utilisateur (X509UserNameHint) est </w:t>
       </w:r>
       <w:r>
         <w:t xml:space="preserve">par ailleurs </w:t>
@@ -6733,6 +7087,7 @@
         <w:jc w:val="left"/>
       </w:pPr>
       <w:r>
+        <w:lastRenderedPageBreak/>
         <w:t>P</w:t>
       </w:r>
       <w:r>
@@ -6757,10 +7112,7 @@
         <w:t xml:space="preserve"> nom principal</w:t>
       </w:r>
       <w:r>
-        <w:t xml:space="preserve"> (UPN)</w:t>
-      </w:r>
-      <w:r>
-        <w:t xml:space="preserve"> AD comme une</w:t>
+        <w:t xml:space="preserve"> (UPN) AD comme une</w:t>
       </w:r>
       <w:r>
         <w:t xml:space="preserve"> connexion doit d’abord s</w:t>
@@ -6939,47 +7291,7 @@
                 <w:sz w:val="18"/>
                 <w:szCs w:val="18"/>
               </w:rPr>
-              <w:t xml:space="preserve">Appareil </w:t>
-            </w:r>
-            <w:r>
-              <w:rPr>
-                <w:rFonts w:ascii="Segoe UI Semibold" w:hAnsi="Segoe UI Semibold" w:cs="Segoe UI Semibold"/>
-                <w:b w:val="0"/>
-                <w:bCs w:val="0"/>
-                <w:sz w:val="18"/>
-                <w:szCs w:val="18"/>
-              </w:rPr>
-              <w:t xml:space="preserve">avec </w:t>
-            </w:r>
-            <w:r>
-              <w:rPr>
-                <w:rFonts w:ascii="Segoe UI Semibold" w:hAnsi="Segoe UI Semibold" w:cs="Segoe UI Semibold"/>
-                <w:b w:val="0"/>
-                <w:bCs w:val="0"/>
-                <w:sz w:val="18"/>
-                <w:szCs w:val="18"/>
-              </w:rPr>
-              <w:t>joint</w:t>
-            </w:r>
-            <w:r>
-              <w:rPr>
-                <w:rFonts w:ascii="Segoe UI Semibold" w:hAnsi="Segoe UI Semibold" w:cs="Segoe UI Semibold"/>
-                <w:b w:val="0"/>
-                <w:bCs w:val="0"/>
-                <w:sz w:val="18"/>
-                <w:szCs w:val="18"/>
-              </w:rPr>
-              <w:t>ure hybride</w:t>
-            </w:r>
-            <w:r>
-              <w:rPr>
-                <w:rFonts w:ascii="Segoe UI Semibold" w:hAnsi="Segoe UI Semibold" w:cs="Segoe UI Semibold"/>
-                <w:b w:val="0"/>
-                <w:bCs w:val="0"/>
-                <w:sz w:val="18"/>
-                <w:szCs w:val="18"/>
-              </w:rPr>
-              <w:t xml:space="preserve"> à Microsoft Entra</w:t>
+              <w:t>Appareil avec jointure hybride à Microsoft Entra</w:t>
             </w:r>
           </w:p>
         </w:tc>
@@ -7054,14 +7366,7 @@
                 <w:sz w:val="18"/>
                 <w:szCs w:val="18"/>
               </w:rPr>
-              <w:t xml:space="preserve">UPN AD ou </w:t>
-            </w:r>
-            <w:r>
-              <w:rPr>
-                <w:sz w:val="18"/>
-                <w:szCs w:val="18"/>
-              </w:rPr>
-              <w:t>509UserNameHint</w:t>
+              <w:t>UPN AD ou 509UserNameHint</w:t>
             </w:r>
           </w:p>
         </w:tc>
@@ -7141,26 +7446,558 @@
     </w:tbl>
     <w:p>
       <w:pPr>
+        <w:pStyle w:val="Titre3"/>
+      </w:pPr>
+      <w:r>
+        <w:t>Non-u</w:t>
+      </w:r>
+      <w:r>
+        <w:t>tilisation d</w:t>
+      </w:r>
+      <w:r>
+        <w:t xml:space="preserve">u SAN pour le </w:t>
+      </w:r>
+      <w:r>
+        <w:t>nom d’ouverture de session</w:t>
+      </w:r>
+    </w:p>
+    <w:p>
+      <w:pPr>
+        <w:rPr>
+          <w:rFonts w:ascii="Segoe UI Semibold" w:hAnsi="Segoe UI Semibold" w:cs="Segoe UI Semibold"/>
+          <w:color w:val="C00000"/>
+          <w:lang w:eastAsia="fr-FR"/>
+        </w:rPr>
+      </w:pPr>
+      <w:r>
+        <w:rPr>
+          <w:rFonts w:ascii="Segoe UI Semibold" w:hAnsi="Segoe UI Semibold" w:cs="Segoe UI Semibold"/>
+          <w:color w:val="C00000"/>
+          <w:lang w:eastAsia="fr-FR"/>
+        </w:rPr>
+        <w:t xml:space="preserve">Cette section ne concerne </w:t>
+      </w:r>
+      <w:r>
+        <w:rPr>
+          <w:rFonts w:ascii="Segoe UI Semibold" w:hAnsi="Segoe UI Semibold" w:cs="Segoe UI Semibold"/>
+          <w:color w:val="C00000"/>
+          <w:lang w:eastAsia="fr-FR"/>
+        </w:rPr>
+        <w:t>QUE</w:t>
+      </w:r>
+      <w:r>
+        <w:rPr>
+          <w:rFonts w:ascii="Segoe UI Semibold" w:hAnsi="Segoe UI Semibold" w:cs="Segoe UI Semibold"/>
+          <w:color w:val="C00000"/>
+          <w:lang w:eastAsia="fr-FR"/>
+        </w:rPr>
+        <w:t xml:space="preserve"> l</w:t>
+      </w:r>
+      <w:r>
+        <w:rPr>
+          <w:rFonts w:ascii="Segoe UI Semibold" w:hAnsi="Segoe UI Semibold" w:cs="Segoe UI Semibold"/>
+          <w:color w:val="C00000"/>
+          <w:lang w:eastAsia="fr-FR"/>
+        </w:rPr>
+        <w:t>’ES</w:t>
+      </w:r>
+      <w:r>
+        <w:rPr>
+          <w:rFonts w:ascii="Segoe UI Semibold" w:hAnsi="Segoe UI Semibold" w:cs="Segoe UI Semibold"/>
+          <w:color w:val="C00000"/>
+          <w:lang w:eastAsia="fr-FR"/>
+        </w:rPr>
+        <w:t xml:space="preserve"> </w:t>
+      </w:r>
+      <w:r>
+        <w:rPr>
+          <w:rFonts w:ascii="Segoe UI Semibold" w:hAnsi="Segoe UI Semibold" w:cs="Segoe UI Semibold"/>
+          <w:color w:val="C00000"/>
+          <w:lang w:eastAsia="fr-FR"/>
+        </w:rPr>
+        <w:t>disposant d’</w:t>
+      </w:r>
+      <w:r>
+        <w:rPr>
+          <w:rFonts w:ascii="Segoe UI Semibold" w:hAnsi="Segoe UI Semibold" w:cs="Segoe UI Semibold"/>
+          <w:color w:val="C00000"/>
+          <w:lang w:eastAsia="fr-FR"/>
+        </w:rPr>
+        <w:t xml:space="preserve">un environnement Active Directory </w:t>
+      </w:r>
+      <w:r>
+        <w:rPr>
+          <w:rFonts w:ascii="Segoe UI Semibold" w:hAnsi="Segoe UI Semibold" w:cs="Segoe UI Semibold"/>
+          <w:color w:val="C00000"/>
+          <w:lang w:eastAsia="fr-FR"/>
+        </w:rPr>
+        <w:t xml:space="preserve">(AD) </w:t>
+      </w:r>
+      <w:r>
+        <w:rPr>
+          <w:rFonts w:ascii="Segoe UI Semibold" w:hAnsi="Segoe UI Semibold" w:cs="Segoe UI Semibold"/>
+          <w:color w:val="C00000"/>
+          <w:lang w:eastAsia="fr-FR"/>
+        </w:rPr>
+        <w:t>en local</w:t>
+      </w:r>
+      <w:r>
+        <w:rPr>
+          <w:rFonts w:ascii="Segoe UI Semibold" w:hAnsi="Segoe UI Semibold" w:cs="Segoe UI Semibold"/>
+          <w:color w:val="C00000"/>
+          <w:lang w:eastAsia="fr-FR"/>
+        </w:rPr>
+        <w:t xml:space="preserve"> avec de</w:t>
+      </w:r>
+      <w:r>
+        <w:rPr>
+          <w:rFonts w:ascii="Segoe UI Semibold" w:hAnsi="Segoe UI Semibold" w:cs="Segoe UI Semibold"/>
+          <w:color w:val="C00000"/>
+          <w:lang w:eastAsia="fr-FR"/>
+        </w:rPr>
+        <w:t>s appareils avec jointure hybride Microsoft Entra</w:t>
+      </w:r>
+      <w:r>
+        <w:rPr>
+          <w:rFonts w:ascii="Segoe UI Semibold" w:hAnsi="Segoe UI Semibold" w:cs="Segoe UI Semibold"/>
+          <w:color w:val="C00000"/>
+          <w:lang w:eastAsia="fr-FR"/>
+        </w:rPr>
+        <w:t>.</w:t>
+      </w:r>
+      <w:r>
+        <w:rPr>
+          <w:rFonts w:ascii="Segoe UI Semibold" w:hAnsi="Segoe UI Semibold" w:cs="Segoe UI Semibold"/>
+          <w:color w:val="C00000"/>
+          <w:lang w:eastAsia="fr-FR"/>
+        </w:rPr>
+        <w:t xml:space="preserve"> </w:t>
+      </w:r>
+    </w:p>
+    <w:p>
+      <w:r>
+        <w:t>P</w:t>
+      </w:r>
+      <w:r>
+        <w:t xml:space="preserve">our les appareils </w:t>
+      </w:r>
+      <w:r>
+        <w:t>avec une jointure hybride</w:t>
+      </w:r>
+      <w:r>
+        <w:t xml:space="preserve"> à Microsoft Entra</w:t>
+      </w:r>
+      <w:r>
+        <w:t>,</w:t>
+      </w:r>
+      <w:r>
+        <w:t xml:space="preserve"> </w:t>
+      </w:r>
+      <w:r>
+        <w:t>l</w:t>
+      </w:r>
+      <w:r>
+        <w:t xml:space="preserve">’ouverture de session utilise par défaut le champ </w:t>
+      </w:r>
+      <w:proofErr w:type="spellStart"/>
+      <w:r>
+        <w:t>subjectAltName</w:t>
+      </w:r>
+      <w:proofErr w:type="spellEnd"/>
+      <w:r>
+        <w:t xml:space="preserve"> (SAN) du type </w:t>
+      </w:r>
+      <w:r>
+        <w:t>prefixe@carte-cps.fr</w:t>
+      </w:r>
+      <w:r>
+        <w:t xml:space="preserve">, p. ex. </w:t>
+      </w:r>
+      <w:r>
+        <w:t>8.99700434378@carte-cps.fr</w:t>
+      </w:r>
+      <w:r>
+        <w:t xml:space="preserve">, du certificat pour authentifier l’utilisateur. </w:t>
+      </w:r>
+    </w:p>
+    <w:p>
+      <w:pPr>
         <w:keepNext/>
-        <w:spacing w:before="120"/>
-        <w:jc w:val="left"/>
-        <w:rPr>
-          <w:u w:val="single"/>
-        </w:rPr>
-      </w:pPr>
-      <w:r>
-        <w:rPr>
-          <w:rFonts w:ascii="Segoe UI Semibold" w:hAnsi="Segoe UI Semibold" w:cs="Segoe UI Semibold"/>
-          <w:u w:val="single"/>
-        </w:rPr>
+      </w:pPr>
+      <w:r>
         <w:lastRenderedPageBreak/>
-        <w:t>Documentation Microsoft</w:t>
-      </w:r>
-      <w:r>
-        <w:rPr>
-          <w:u w:val="single"/>
-        </w:rPr>
+        <w:t xml:space="preserve">Pour mémoire, </w:t>
+      </w:r>
+      <w:r>
+        <w:t xml:space="preserve">la logique suivante est utilisée pour mapper </w:t>
+      </w:r>
+      <w:r>
+        <w:t xml:space="preserve">un compte </w:t>
+      </w:r>
+      <w:r>
+        <w:t>utilisateur</w:t>
+      </w:r>
+      <w:r>
         <w:t> :</w:t>
+      </w:r>
+      <w:r>
+        <w:t> </w:t>
+      </w:r>
+    </w:p>
+    <w:p>
+      <w:pPr>
+        <w:jc w:val="center"/>
+      </w:pPr>
+      <w:r>
+        <w:rPr>
+          <w:rFonts w:ascii="Times New Roman" w:hAnsi="Times New Roman" w:cs="Times New Roman"/>
+          <w:noProof/>
+        </w:rPr>
+        <w:drawing>
+          <wp:inline distT="0" distB="0" distL="0" distR="0" wp14:anchorId="5A32C21D" wp14:editId="567B5AA8">
+            <wp:extent cx="3576578" cy="4565943"/>
+            <wp:effectExtent l="0" t="0" r="5080" b="6350"/>
+            <wp:docPr id="1549650959" name="Image 4" descr="Une image contenant texte, diagramme, capture d’écran, Police&#10;&#10;Description générée automatiquement"/>
+            <wp:cNvGraphicFramePr>
+              <a:graphicFrameLocks xmlns:a="http://schemas.openxmlformats.org/drawingml/2006/main" noChangeAspect="1"/>
+            </wp:cNvGraphicFramePr>
+            <a:graphic xmlns:a="http://schemas.openxmlformats.org/drawingml/2006/main">
+              <a:graphicData uri="http://schemas.openxmlformats.org/drawingml/2006/picture">
+                <pic:pic xmlns:pic="http://schemas.openxmlformats.org/drawingml/2006/picture">
+                  <pic:nvPicPr>
+                    <pic:cNvPr id="0" name="Image 7" descr="Une image contenant texte, diagramme, capture d’écran, Police&#10;&#10;Description générée automatiquement"/>
+                    <pic:cNvPicPr>
+                      <a:picLocks noChangeAspect="1" noChangeArrowheads="1"/>
+                    </pic:cNvPicPr>
+                  </pic:nvPicPr>
+                  <pic:blipFill>
+                    <a:blip r:embed="rId41">
+                      <a:extLst>
+                        <a:ext uri="{28A0092B-C50C-407E-A947-70E740481C1C}">
+                          <a14:useLocalDpi xmlns:a14="http://schemas.microsoft.com/office/drawing/2010/main" val="0"/>
+                        </a:ext>
+                      </a:extLst>
+                    </a:blip>
+                    <a:srcRect/>
+                    <a:stretch>
+                      <a:fillRect/>
+                    </a:stretch>
+                  </pic:blipFill>
+                  <pic:spPr bwMode="auto">
+                    <a:xfrm>
+                      <a:off x="0" y="0"/>
+                      <a:ext cx="3582460" cy="4573453"/>
+                    </a:xfrm>
+                    <a:prstGeom prst="rect">
+                      <a:avLst/>
+                    </a:prstGeom>
+                    <a:noFill/>
+                  </pic:spPr>
+                </pic:pic>
+              </a:graphicData>
+            </a:graphic>
+          </wp:inline>
+        </w:drawing>
+      </w:r>
+    </w:p>
+    <w:p>
+      <w:r>
+        <w:t>Si le nom d’ouverture de session n’utilise pas ce format</w:t>
+      </w:r>
+      <w:r>
+        <w:t xml:space="preserve"> dans l’ES</w:t>
+      </w:r>
+      <w:r>
+        <w:t xml:space="preserve">, il </w:t>
+      </w:r>
+      <w:r>
+        <w:t>est</w:t>
+      </w:r>
+      <w:r>
+        <w:t xml:space="preserve"> donc </w:t>
+      </w:r>
+      <w:r>
+        <w:t xml:space="preserve">nécessaire de </w:t>
+      </w:r>
+      <w:r>
+        <w:t xml:space="preserve">désactiver l’usage du </w:t>
+      </w:r>
+      <w:proofErr w:type="spellStart"/>
+      <w:r>
+        <w:t>subjectAltName</w:t>
+      </w:r>
+      <w:proofErr w:type="spellEnd"/>
+      <w:r>
+        <w:t xml:space="preserve"> (SAN)</w:t>
+      </w:r>
+      <w:r>
+        <w:t>.</w:t>
+      </w:r>
+      <w:r>
+        <w:t xml:space="preserve"> </w:t>
+      </w:r>
+    </w:p>
+    <w:p>
+      <w:pPr>
+        <w:jc w:val="left"/>
+      </w:pPr>
+      <w:r>
+        <w:t>Depuis un appareil Windows 10 ou ultérieur, procéder comme suit :</w:t>
+      </w:r>
+    </w:p>
+    <w:p>
+      <w:pPr>
+        <w:pStyle w:val="Paragraphedeliste"/>
+        <w:numPr>
+          <w:ilvl w:val="0"/>
+          <w:numId w:val="79"/>
+        </w:numPr>
+        <w:jc w:val="left"/>
+      </w:pPr>
+      <w:r>
+        <w:t>Depuis</w:t>
+      </w:r>
+      <w:r>
+        <w:t xml:space="preserve"> </w:t>
+      </w:r>
+      <w:r>
+        <w:rPr>
+          <w:rFonts w:ascii="Segoe UI Semibold" w:hAnsi="Segoe UI Semibold" w:cs="Segoe UI Semibold"/>
+          <w:bCs/>
+          <w:lang w:eastAsia="fr-FR"/>
+        </w:rPr>
+        <w:t>l’éditeur du Registre</w:t>
+      </w:r>
+      <w:r>
+        <w:rPr>
+          <w:b/>
+          <w:bCs/>
+        </w:rPr>
+        <w:t xml:space="preserve"> </w:t>
+      </w:r>
+      <w:r>
+        <w:t>(regedit.exe)</w:t>
+      </w:r>
+      <w:r>
+        <w:t>, s</w:t>
+      </w:r>
+      <w:r>
+        <w:t>e diriger vers :</w:t>
+      </w:r>
+      <w:r>
+        <w:t xml:space="preserve"> </w:t>
+      </w:r>
+      <w:r>
+        <w:rPr>
+          <w:lang w:val="en-US"/>
+        </w:rPr>
+        <w:t>Computer\</w:t>
+      </w:r>
+      <w:r>
+        <w:rPr>
+          <w:lang w:val="en-US"/>
+        </w:rPr>
+        <w:t>HKEY_LOCAL_MACHINE\SYSTEM\CurrentControlSet\Services\kdc</w:t>
+      </w:r>
+      <w:r>
+        <w:t>.</w:t>
+      </w:r>
+    </w:p>
+    <w:p>
+      <w:pPr>
+        <w:pStyle w:val="Paragraphedeliste"/>
+        <w:numPr>
+          <w:ilvl w:val="0"/>
+          <w:numId w:val="79"/>
+        </w:numPr>
+        <w:jc w:val="left"/>
+        <w:rPr>
+          <w:rFonts w:ascii="Segoe UI Semibold" w:hAnsi="Segoe UI Semibold" w:cs="Segoe UI Semibold"/>
+          <w:bCs/>
+          <w:lang w:eastAsia="fr-FR"/>
+        </w:rPr>
+      </w:pPr>
+      <w:r>
+        <w:t>C</w:t>
+      </w:r>
+      <w:r>
+        <w:t xml:space="preserve">réer un nouveau fichier </w:t>
+      </w:r>
+      <w:r>
+        <w:rPr>
+          <w:rFonts w:ascii="Segoe UI Semibold" w:hAnsi="Segoe UI Semibold" w:cs="Segoe UI Semibold"/>
+        </w:rPr>
+        <w:t>DWORD (32-bit) Value</w:t>
+      </w:r>
+      <w:r>
+        <w:t>.</w:t>
+      </w:r>
+    </w:p>
+    <w:p>
+      <w:pPr>
+        <w:pStyle w:val="Paragraphedeliste"/>
+        <w:numPr>
+          <w:ilvl w:val="0"/>
+          <w:numId w:val="79"/>
+        </w:numPr>
+        <w:jc w:val="left"/>
+      </w:pPr>
+      <w:r>
+        <w:t xml:space="preserve">Renommer ce fichier </w:t>
+      </w:r>
+      <w:proofErr w:type="spellStart"/>
+      <w:r>
+        <w:rPr>
+          <w:rFonts w:ascii="Segoe UI Semibold" w:hAnsi="Segoe UI Semibold" w:cs="Segoe UI Semibold"/>
+        </w:rPr>
+        <w:t>UseSubjectAltName</w:t>
+      </w:r>
+      <w:proofErr w:type="spellEnd"/>
+      <w:r>
+        <w:t xml:space="preserve">, puis passer la </w:t>
+      </w:r>
+      <w:r>
+        <w:rPr>
+          <w:rFonts w:ascii="Segoe UI Semibold" w:hAnsi="Segoe UI Semibold" w:cs="Segoe UI Semibold"/>
+        </w:rPr>
+        <w:t>Value data</w:t>
+      </w:r>
+      <w:r>
+        <w:rPr>
+          <w:b/>
+          <w:bCs/>
+        </w:rPr>
+        <w:t xml:space="preserve"> </w:t>
+      </w:r>
+      <w:r>
+        <w:t xml:space="preserve">à </w:t>
+      </w:r>
+      <w:r>
+        <w:t>0</w:t>
+      </w:r>
+      <w:r>
+        <w:t>.</w:t>
+      </w:r>
+    </w:p>
+    <w:p>
+      <w:pPr>
+        <w:pStyle w:val="Paragraphedeliste"/>
+        <w:numPr>
+          <w:ilvl w:val="0"/>
+          <w:numId w:val="79"/>
+        </w:numPr>
+        <w:jc w:val="left"/>
+      </w:pPr>
+      <w:r>
+        <w:t>s</w:t>
+      </w:r>
+      <w:r>
+        <w:t>e diriger vers :</w:t>
+      </w:r>
+      <w:r>
+        <w:t xml:space="preserve"> </w:t>
+      </w:r>
+      <w:r>
+        <w:rPr>
+          <w:lang w:val="en-US"/>
+        </w:rPr>
+        <w:t>Computer\</w:t>
+      </w:r>
+      <w:r>
+        <w:rPr>
+          <w:lang w:val="en-US"/>
+        </w:rPr>
+        <w:t>HKEY_LOCAL_MACHINE\SYSTEM\CurrentControlSet\Control\Lsa\Kerberos\Parameters</w:t>
+      </w:r>
+      <w:r>
+        <w:t>.</w:t>
+      </w:r>
+    </w:p>
+    <w:p>
+      <w:pPr>
+        <w:pStyle w:val="Paragraphedeliste"/>
+        <w:numPr>
+          <w:ilvl w:val="0"/>
+          <w:numId w:val="79"/>
+        </w:numPr>
+        <w:jc w:val="left"/>
+        <w:rPr>
+          <w:rFonts w:ascii="Segoe UI Semibold" w:hAnsi="Segoe UI Semibold" w:cs="Segoe UI Semibold"/>
+          <w:bCs/>
+          <w:lang w:eastAsia="fr-FR"/>
+        </w:rPr>
+      </w:pPr>
+      <w:r>
+        <w:t>C</w:t>
+      </w:r>
+      <w:r>
+        <w:t xml:space="preserve">réer un nouveau fichier </w:t>
+      </w:r>
+      <w:r>
+        <w:rPr>
+          <w:rFonts w:ascii="Segoe UI Semibold" w:hAnsi="Segoe UI Semibold" w:cs="Segoe UI Semibold"/>
+        </w:rPr>
+        <w:t>DWORD (32-bit) Value</w:t>
+      </w:r>
+      <w:r>
+        <w:t>.</w:t>
+      </w:r>
+    </w:p>
+    <w:p>
+      <w:pPr>
+        <w:pStyle w:val="Paragraphedeliste"/>
+        <w:numPr>
+          <w:ilvl w:val="0"/>
+          <w:numId w:val="79"/>
+        </w:numPr>
+        <w:jc w:val="left"/>
+      </w:pPr>
+      <w:r>
+        <w:t xml:space="preserve">Renommer ce fichier </w:t>
+      </w:r>
+      <w:proofErr w:type="spellStart"/>
+      <w:r>
+        <w:rPr>
+          <w:rFonts w:ascii="Segoe UI Semibold" w:hAnsi="Segoe UI Semibold" w:cs="Segoe UI Semibold"/>
+        </w:rPr>
+        <w:t>UseSubjectAltName</w:t>
+      </w:r>
+      <w:proofErr w:type="spellEnd"/>
+      <w:r>
+        <w:t xml:space="preserve">, puis passer la </w:t>
+      </w:r>
+      <w:r>
+        <w:rPr>
+          <w:rFonts w:ascii="Segoe UI Semibold" w:hAnsi="Segoe UI Semibold" w:cs="Segoe UI Semibold"/>
+        </w:rPr>
+        <w:t>Value data</w:t>
+      </w:r>
+      <w:r>
+        <w:rPr>
+          <w:b/>
+          <w:bCs/>
+        </w:rPr>
+        <w:t xml:space="preserve"> </w:t>
+      </w:r>
+      <w:r>
+        <w:t xml:space="preserve">à </w:t>
+      </w:r>
+      <w:r>
+        <w:t>0.</w:t>
+      </w:r>
+    </w:p>
+    <w:p>
+      <w:pPr>
+        <w:jc w:val="left"/>
+      </w:pPr>
+      <w:r>
+        <w:rPr>
+          <w:rFonts w:ascii="Segoe UI Semibold" w:hAnsi="Segoe UI Semibold" w:cs="Segoe UI Semibold"/>
+        </w:rPr>
+        <w:t>Remarque</w:t>
+      </w:r>
+      <w:r>
+        <w:t xml:space="preserve"> : </w:t>
       </w:r>
     </w:p>
     <w:p>
@@ -7173,12 +8010,113 @@
         <w:jc w:val="left"/>
       </w:pPr>
       <w:r>
+        <w:t>Un fichier de registre .reg peut être défini. Ce dernier est alors à exécuter directement depuis un invite de commande avec l’éditeur de registre (regedit.exe)</w:t>
+      </w:r>
+    </w:p>
+    <w:p>
+      <w:pPr>
+        <w:pStyle w:val="Code"/>
+      </w:pPr>
+    </w:p>
+    <w:p>
+      <w:pPr>
+        <w:pStyle w:val="Code"/>
+      </w:pPr>
+      <w:r>
+        <w:t xml:space="preserve">[HKEY_LOCAL_MACHINE\SYSTEM\CurrentControlSet\Services\kdc] "UseSubjectAltName"=dword:00000000 </w:t>
+      </w:r>
+    </w:p>
+    <w:p>
+      <w:pPr>
+        <w:pStyle w:val="Code"/>
+      </w:pPr>
+      <w:r>
+        <w:t>[HKEY_LOCAL_MACHINE\SYSTEM\CurrentControlSet\Control\Lsa\Kerberos\Parameters] "UseSubjectAltName"=dword:00000000</w:t>
+      </w:r>
+    </w:p>
+    <w:p>
+      <w:pPr>
+        <w:pStyle w:val="Code"/>
+      </w:pPr>
+    </w:p>
+    <w:p>
+      <w:pPr>
+        <w:spacing w:before="120"/>
+        <w:ind w:left="357"/>
+        <w:jc w:val="left"/>
+      </w:pPr>
+      <w:r>
+        <w:t>- ou -</w:t>
+      </w:r>
+    </w:p>
+    <w:p>
+      <w:pPr>
+        <w:pStyle w:val="Paragraphedeliste"/>
+        <w:numPr>
+          <w:ilvl w:val="0"/>
+          <w:numId w:val="14"/>
+        </w:numPr>
+        <w:jc w:val="left"/>
+      </w:pPr>
+      <w:r>
+        <w:lastRenderedPageBreak/>
+        <w:t xml:space="preserve">Pour un appareil Windows membre d’un domaine Active Directory, cette opération peut être automatisée au travers de l’application d’une </w:t>
+      </w:r>
+      <w:r>
+        <w:t>stratégie de groupe</w:t>
+      </w:r>
+      <w:r>
+        <w:t xml:space="preserve"> </w:t>
+      </w:r>
+      <w:r>
+        <w:t xml:space="preserve">(Group Policy Object ou GPO) </w:t>
+      </w:r>
+      <w:r>
+        <w:t>de carte à puce</w:t>
+      </w:r>
+      <w:r>
+        <w:t>.</w:t>
+      </w:r>
+    </w:p>
+    <w:p>
+      <w:pPr>
+        <w:keepNext/>
+        <w:spacing w:before="120"/>
+        <w:jc w:val="left"/>
+        <w:rPr>
+          <w:u w:val="single"/>
+        </w:rPr>
+      </w:pPr>
+      <w:r>
+        <w:rPr>
+          <w:rFonts w:ascii="Segoe UI Semibold" w:hAnsi="Segoe UI Semibold" w:cs="Segoe UI Semibold"/>
+          <w:u w:val="single"/>
+        </w:rPr>
+        <w:t>Documentation Microsoft</w:t>
+      </w:r>
+      <w:r>
+        <w:rPr>
+          <w:u w:val="single"/>
+        </w:rPr>
+        <w:t> :</w:t>
+      </w:r>
+    </w:p>
+    <w:p>
+      <w:pPr>
+        <w:pStyle w:val="Paragraphedeliste"/>
+        <w:numPr>
+          <w:ilvl w:val="0"/>
+          <w:numId w:val="14"/>
+        </w:numPr>
+        <w:jc w:val="left"/>
+      </w:pPr>
+      <w:r>
         <w:t>Paramètres de Registre et de stratégie de groupe de carte à puce</w:t>
       </w:r>
       <w:r>
         <w:t> : </w:t>
       </w:r>
-      <w:hyperlink r:id="rId40" w:history="1">
+      <w:hyperlink r:id="rId42" w:history="1">
         <w:r>
           <w:rPr>
             <w:rStyle w:val="Lienhypertexte"/>
@@ -7214,7 +8152,7 @@
       <w:r>
         <w:t xml:space="preserve">) : </w:t>
       </w:r>
-      <w:hyperlink r:id="rId41" w:anchor="allow-user-name-hint" w:history="1">
+      <w:hyperlink r:id="rId43" w:anchor="allow-user-name-hint" w:history="1">
         <w:r>
           <w:rPr>
             <w:rStyle w:val="Lienhypertexte"/>
@@ -7241,7 +8179,7 @@
       <w:r>
         <w:t xml:space="preserve"> : </w:t>
       </w:r>
-      <w:hyperlink r:id="rId42" w:history="1">
+      <w:hyperlink r:id="rId44" w:history="1">
         <w:r>
           <w:rPr>
             <w:rStyle w:val="Lienhypertexte"/>
@@ -7264,7 +8202,7 @@
       </w:pPr>
       <w:bookmarkStart w:id="27" w:name="_Ref164702128"/>
       <w:bookmarkStart w:id="28" w:name="_Ref164702133"/>
-      <w:bookmarkStart w:id="29" w:name="_Toc164782200"/>
+      <w:bookmarkStart w:id="29" w:name="_Toc166854496"/>
       <w:r>
         <w:lastRenderedPageBreak/>
         <w:t>Configuration de l’authentification par certificat en local</w:t>
@@ -7412,7 +8350,7 @@
       <w:r>
         <w:t xml:space="preserve"> : </w:t>
       </w:r>
-      <w:hyperlink r:id="rId43" w:history="1">
+      <w:hyperlink r:id="rId45" w:history="1">
         <w:r>
           <w:rPr>
             <w:rStyle w:val="Lienhypertexte"/>
@@ -7641,6 +8579,22 @@
     </w:p>
     <w:p>
       <w:pPr>
+        <w:pStyle w:val="Titre2"/>
+      </w:pPr>
+      <w:bookmarkStart w:id="30" w:name="_Toc166854497"/>
+      <w:r>
+        <w:t>Mise en place des pr</w:t>
+      </w:r>
+      <w:r>
+        <w:t>é</w:t>
+      </w:r>
+      <w:r>
+        <w:t>requis</w:t>
+      </w:r>
+      <w:bookmarkEnd w:id="30"/>
+    </w:p>
+    <w:p>
+      <w:pPr>
         <w:spacing w:before="120"/>
         <w:jc w:val="left"/>
         <w:rPr>
@@ -7864,7 +8818,11 @@
       </w:r>
       <w:proofErr w:type="spellEnd"/>
       <w:r>
-        <w:t>. Nous invitons le lectorat à se reporter à la c</w:t>
+        <w:t xml:space="preserve">. Nous invitons le lectorat à se reporter à la </w:t>
+      </w:r>
+      <w:r>
+        <w:lastRenderedPageBreak/>
+        <w:t>c</w:t>
       </w:r>
       <w:r>
         <w:t>onfiguration requise pour les certificats de contrôleur de domaine provenant d’une autorité de certification tierce</w:t>
@@ -7885,7 +8843,6 @@
         <w:jc w:val="left"/>
       </w:pPr>
       <w:r>
-        <w:lastRenderedPageBreak/>
         <w:t>Pour des certificats émis par une IGC tierce comme par exemple « IGC – Santé », nous invitons le lectorat à se reporter aux i</w:t>
       </w:r>
       <w:r>
@@ -7936,7 +8893,7 @@
         </w:rPr>
         <w:t xml:space="preserve"> : </w:t>
       </w:r>
-      <w:hyperlink r:id="rId44" w:history="1">
+      <w:hyperlink r:id="rId46" w:history="1">
         <w:r>
           <w:rPr>
             <w:rStyle w:val="Lienhypertexte"/>
@@ -8165,7 +9122,7 @@
       <w:r>
         <w:t xml:space="preserve"> : </w:t>
       </w:r>
-      <w:hyperlink r:id="rId45" w:history="1">
+      <w:hyperlink r:id="rId47" w:history="1">
         <w:r>
           <w:rPr>
             <w:rStyle w:val="Lienhypertexte"/>
@@ -8192,7 +9149,7 @@
       <w:r>
         <w:t> : </w:t>
       </w:r>
-      <w:hyperlink r:id="rId46" w:history="1">
+      <w:hyperlink r:id="rId48" w:history="1">
         <w:r>
           <w:rPr>
             <w:rStyle w:val="Lienhypertexte"/>
@@ -8219,7 +9176,7 @@
       <w:r>
         <w:t xml:space="preserve"> : </w:t>
       </w:r>
-      <w:hyperlink r:id="rId47" w:history="1">
+      <w:hyperlink r:id="rId49" w:history="1">
         <w:r>
           <w:rPr>
             <w:rStyle w:val="Lienhypertexte"/>
@@ -8290,7 +9247,7 @@
       <w:r>
         <w:t xml:space="preserve"> : </w:t>
       </w:r>
-      <w:hyperlink r:id="rId48" w:history="1">
+      <w:hyperlink r:id="rId50" w:history="1">
         <w:r>
           <w:rPr>
             <w:rStyle w:val="Lienhypertexte"/>
@@ -8324,7 +9281,7 @@
       <w:r>
         <w:t xml:space="preserve"> : </w:t>
       </w:r>
-      <w:hyperlink r:id="rId49" w:history="1">
+      <w:hyperlink r:id="rId51" w:history="1">
         <w:r>
           <w:rPr>
             <w:rStyle w:val="Lienhypertexte"/>
@@ -8340,14 +9297,14 @@
       <w:pPr>
         <w:pStyle w:val="Titre2"/>
       </w:pPr>
-      <w:bookmarkStart w:id="30" w:name="_Toc164782201"/>
+      <w:bookmarkStart w:id="31" w:name="_Toc166854498"/>
       <w:r>
         <w:t>Configuration</w:t>
       </w:r>
       <w:r>
         <w:t xml:space="preserve"> de nouveaux comptes d’utilisateur en local</w:t>
       </w:r>
-      <w:bookmarkEnd w:id="30"/>
+      <w:bookmarkEnd w:id="31"/>
     </w:p>
     <w:p>
       <w:pPr>
@@ -8421,6 +9378,7 @@
         <w:pStyle w:val="Titre3"/>
       </w:pPr>
       <w:r>
+        <w:lastRenderedPageBreak/>
         <w:t>Paramétrage de comptes d’utilisateur préexistants</w:t>
       </w:r>
     </w:p>
@@ -8444,7 +9402,6 @@
         <w:jc w:val="left"/>
       </w:pPr>
       <w:r>
-        <w:lastRenderedPageBreak/>
         <w:t xml:space="preserve">Ce script est à adapter en fonction de l’environnement existant : </w:t>
       </w:r>
     </w:p>
@@ -8577,7 +9534,7 @@
       <w:r>
         <w:t xml:space="preserve"> </w:t>
       </w:r>
-      <w:hyperlink r:id="rId50" w:history="1">
+      <w:hyperlink r:id="rId52" w:history="1">
         <w:r>
           <w:rPr>
             <w:rStyle w:val="Lienhypertexte"/>
@@ -8729,8 +9686,8 @@
       <w:pPr>
         <w:pStyle w:val="Titre2"/>
       </w:pPr>
-      <w:bookmarkStart w:id="31" w:name="_Ref164769285"/>
-      <w:bookmarkStart w:id="32" w:name="_Toc164782202"/>
+      <w:bookmarkStart w:id="32" w:name="_Ref164769285"/>
+      <w:bookmarkStart w:id="33" w:name="_Toc166854499"/>
       <w:r>
         <w:t xml:space="preserve">Appairage </w:t>
       </w:r>
@@ -8740,8 +9697,8 @@
       <w:r>
         <w:t>d’utilisateurs existants</w:t>
       </w:r>
-      <w:bookmarkEnd w:id="31"/>
       <w:bookmarkEnd w:id="32"/>
+      <w:bookmarkEnd w:id="33"/>
     </w:p>
     <w:p>
       <w:pPr>
@@ -9184,6 +10141,7 @@
         <w:jc w:val="left"/>
       </w:pPr>
       <w:r>
+        <w:lastRenderedPageBreak/>
         <w:t xml:space="preserve">Sélectionner l’onglet </w:t>
       </w:r>
       <w:r>
@@ -9315,7 +10273,6 @@
                 <w:sz w:val="18"/>
                 <w:szCs w:val="18"/>
               </w:rPr>
-              <w:lastRenderedPageBreak/>
               <w:t xml:space="preserve">Champ du certificat X.509 </w:t>
             </w:r>
           </w:p>
@@ -10211,7 +11168,7 @@
         </w:rPr>
         <w:t xml:space="preserve">: Map a user to a certificate via all the methods available in the altSecurityIdentities attribute : </w:t>
       </w:r>
-      <w:hyperlink r:id="rId51" w:history="1">
+      <w:hyperlink r:id="rId53" w:history="1">
         <w:r>
           <w:rPr>
             <w:rStyle w:val="Lienhypertexte"/>
@@ -10229,6 +11186,117 @@
     </w:p>
     <w:p>
       <w:pPr>
+        <w:pStyle w:val="Titre2"/>
+      </w:pPr>
+      <w:bookmarkStart w:id="34" w:name="_Toc166854500"/>
+      <w:r>
+        <w:t>Résolution</w:t>
+      </w:r>
+      <w:r>
+        <w:t xml:space="preserve"> </w:t>
+      </w:r>
+      <w:r>
+        <w:t>des problèmes de certificats et de configuration</w:t>
+      </w:r>
+      <w:bookmarkEnd w:id="34"/>
+    </w:p>
+    <w:p>
+      <w:pPr>
+        <w:rPr>
+          <w:rFonts w:ascii="Segoe UI Semibold" w:hAnsi="Segoe UI Semibold" w:cs="Segoe UI Semibold"/>
+          <w:color w:val="C00000"/>
+          <w:lang w:eastAsia="fr-FR"/>
+        </w:rPr>
+      </w:pPr>
+      <w:r>
+        <w:rPr>
+          <w:rFonts w:ascii="Segoe UI Semibold" w:hAnsi="Segoe UI Semibold" w:cs="Segoe UI Semibold"/>
+          <w:color w:val="C00000"/>
+          <w:lang w:eastAsia="fr-FR"/>
+        </w:rPr>
+        <w:t>La configuration à réaliser tant pour le respect des prérequis que pour celle des comptes revêt de multiples dimensions et peut conduire à une situation non fonctionnelle pour l’ouverture de session par carte à puces.</w:t>
+      </w:r>
+    </w:p>
+    <w:p>
+      <w:r>
+        <w:rPr>
+          <w:lang w:eastAsia="fr-FR"/>
+        </w:rPr>
+        <w:t xml:space="preserve">Le message d’erreur remonté est alors du type : </w:t>
+      </w:r>
+      <w:r>
+        <w:t>« Vos informations d’identification n’ont pas pu être vérifiées »</w:t>
+      </w:r>
+      <w:r>
+        <w:t>.</w:t>
+      </w:r>
+    </w:p>
+    <w:p>
+      <w:r>
+        <w:t>Il s’agit d’</w:t>
+      </w:r>
+      <w:r>
+        <w:t>une erreur générique qui peut être le résultat d’un ou plusieurs des problèmes répertoriés</w:t>
+      </w:r>
+      <w:r>
+        <w:t>.</w:t>
+      </w:r>
+    </w:p>
+    <w:p>
+      <w:r>
+        <w:lastRenderedPageBreak/>
+        <w:t>Ces différents problèmes et leur résolution sont décrits</w:t>
+      </w:r>
+      <w:r>
+        <w:t xml:space="preserve"> dans la section </w:t>
+      </w:r>
+      <w:hyperlink r:id="rId54" w:anchor="certificate-and-configuration-problems" w:history="1">
+        <w:r>
+          <w:rPr>
+            <w:rStyle w:val="Lienhypertexte"/>
+          </w:rPr>
+          <w:t>Problèmes de certificat et de configuration</w:t>
+        </w:r>
+      </w:hyperlink>
+      <w:r>
+        <w:t xml:space="preserve"> de l’article </w:t>
+      </w:r>
+      <w:hyperlink r:id="rId55" w:anchor="possible-issues" w:history="1">
+        <w:r>
+          <w:rPr>
+            <w:rStyle w:val="Lienhypertexte"/>
+          </w:rPr>
+          <w:t>Activation de l’ouverture de session carte intelligente - Windows Server.</w:t>
+        </w:r>
+      </w:hyperlink>
+    </w:p>
+    <w:p>
+      <w:pPr>
+        <w:rPr>
+          <w:rFonts w:ascii="Calibri" w:hAnsi="Calibri" w:cs="Calibri"/>
+        </w:rPr>
+      </w:pPr>
+      <w:r>
+        <w:t>Nous invitons le lectorat à s’y reporter.</w:t>
+      </w:r>
+    </w:p>
+    <w:p/>
+    <w:p>
+      <w:pPr>
+        <w:rPr>
+          <w:lang w:eastAsia="fr-FR"/>
+        </w:rPr>
+      </w:pPr>
+    </w:p>
+    <w:p>
+      <w:pPr>
+        <w:rPr>
+          <w:lang w:eastAsia="fr-FR"/>
+        </w:rPr>
+      </w:pPr>
+    </w:p>
+    <w:p>
+      <w:pPr>
         <w:spacing w:before="120"/>
         <w:jc w:val="left"/>
         <w:rPr>
@@ -10240,8 +11308,8 @@
       <w:pPr>
         <w:pStyle w:val="Titre1"/>
       </w:pPr>
-      <w:bookmarkStart w:id="33" w:name="_Ref164756911"/>
-      <w:bookmarkStart w:id="34" w:name="_Toc164782203"/>
+      <w:bookmarkStart w:id="35" w:name="_Ref164756911"/>
+      <w:bookmarkStart w:id="36" w:name="_Toc166854501"/>
       <w:r>
         <w:lastRenderedPageBreak/>
         <w:t xml:space="preserve">Configuration de l’authentification par certificat </w:t>
@@ -10257,8 +11325,8 @@
       </w:r>
       <w:bookmarkEnd w:id="27"/>
       <w:bookmarkEnd w:id="28"/>
-      <w:bookmarkEnd w:id="33"/>
-      <w:bookmarkEnd w:id="34"/>
+      <w:bookmarkEnd w:id="35"/>
+      <w:bookmarkEnd w:id="36"/>
     </w:p>
     <w:p>
       <w:pPr>
@@ -10613,7 +11681,7 @@
           <w:lang w:val="en-US"/>
         </w:rPr>
       </w:pPr>
-      <w:hyperlink r:id="rId52" w:history="1">
+      <w:hyperlink r:id="rId56" w:history="1">
         <w:r>
           <w:rPr>
             <w:rStyle w:val="Lienhypertexte"/>
@@ -10634,7 +11702,7 @@
         </w:rPr>
         <w:t> : </w:t>
       </w:r>
-      <w:hyperlink r:id="rId53" w:history="1">
+      <w:hyperlink r:id="rId57" w:history="1">
         <w:r>
           <w:rPr>
             <w:rStyle w:val="Lienhypertexte"/>
@@ -10675,7 +11743,7 @@
           <w:lang w:val="en-US"/>
         </w:rPr>
       </w:pPr>
-      <w:hyperlink r:id="rId54" w:history="1">
+      <w:hyperlink r:id="rId58" w:history="1">
         <w:r>
           <w:rPr>
             <w:rStyle w:val="Lienhypertexte"/>
@@ -10696,7 +11764,7 @@
         </w:rPr>
         <w:t> : </w:t>
       </w:r>
-      <w:hyperlink r:id="rId55" w:history="1">
+      <w:hyperlink r:id="rId59" w:history="1">
         <w:r>
           <w:rPr>
             <w:rStyle w:val="Lienhypertexte"/>
@@ -10737,7 +11805,7 @@
           <w:lang w:val="en-US"/>
         </w:rPr>
       </w:pPr>
-      <w:hyperlink r:id="rId56" w:history="1">
+      <w:hyperlink r:id="rId60" w:history="1">
         <w:r>
           <w:rPr>
             <w:rStyle w:val="Lienhypertexte"/>
@@ -10758,7 +11826,7 @@
         </w:rPr>
         <w:t> : </w:t>
       </w:r>
-      <w:hyperlink r:id="rId57" w:history="1">
+      <w:hyperlink r:id="rId61" w:history="1">
         <w:r>
           <w:rPr>
             <w:rStyle w:val="Lienhypertexte"/>
@@ -10799,7 +11867,7 @@
           <w:lang w:val="en-US"/>
         </w:rPr>
       </w:pPr>
-      <w:hyperlink r:id="rId58" w:history="1">
+      <w:hyperlink r:id="rId62" w:history="1">
         <w:r>
           <w:rPr>
             <w:rStyle w:val="Lienhypertexte"/>
@@ -10820,7 +11888,7 @@
         </w:rPr>
         <w:t> : </w:t>
       </w:r>
-      <w:hyperlink r:id="rId59" w:history="1">
+      <w:hyperlink r:id="rId63" w:history="1">
         <w:r>
           <w:rPr>
             <w:rStyle w:val="Lienhypertexte"/>
@@ -10866,7 +11934,7 @@
           <w:lang w:val="en-US"/>
         </w:rPr>
       </w:pPr>
-      <w:hyperlink r:id="rId60" w:history="1">
+      <w:hyperlink r:id="rId64" w:history="1">
         <w:r>
           <w:rPr>
             <w:rStyle w:val="Lienhypertexte"/>
@@ -10887,7 +11955,7 @@
         </w:rPr>
         <w:t xml:space="preserve"> : </w:t>
       </w:r>
-      <w:hyperlink r:id="rId61" w:history="1">
+      <w:hyperlink r:id="rId65" w:history="1">
         <w:r>
           <w:rPr>
             <w:rStyle w:val="Lienhypertexte"/>
@@ -11326,7 +12394,7 @@
       <w:r>
         <w:t xml:space="preserve"> : </w:t>
       </w:r>
-      <w:hyperlink r:id="rId62" w:history="1">
+      <w:hyperlink r:id="rId66" w:history="1">
         <w:r>
           <w:rPr>
             <w:rStyle w:val="Lienhypertexte"/>
@@ -11355,7 +12423,7 @@
       <w:r>
         <w:t xml:space="preserve"> : </w:t>
       </w:r>
-      <w:hyperlink r:id="rId63" w:history="1">
+      <w:hyperlink r:id="rId67" w:history="1">
         <w:r>
           <w:rPr>
             <w:rStyle w:val="Lienhypertexte"/>
@@ -11371,7 +12439,7 @@
       <w:pPr>
         <w:pStyle w:val="Titre2"/>
       </w:pPr>
-      <w:bookmarkStart w:id="35" w:name="_Toc164782204"/>
+      <w:bookmarkStart w:id="37" w:name="_Toc166854502"/>
       <w:r>
         <w:t>Activation</w:t>
       </w:r>
@@ -11393,7 +12461,7 @@
       <w:r>
         <w:t xml:space="preserve"> de l’ES</w:t>
       </w:r>
-      <w:bookmarkEnd w:id="35"/>
+      <w:bookmarkEnd w:id="37"/>
     </w:p>
     <w:p>
       <w:pPr>
@@ -11839,7 +12907,7 @@
                     <pic:cNvPicPr/>
                   </pic:nvPicPr>
                   <pic:blipFill>
-                    <a:blip r:embed="rId64"/>
+                    <a:blip r:embed="rId68"/>
                     <a:stretch>
                       <a:fillRect/>
                     </a:stretch>
@@ -12090,7 +13158,7 @@
                     <pic:cNvPicPr/>
                   </pic:nvPicPr>
                   <pic:blipFill>
-                    <a:blip r:embed="rId65"/>
+                    <a:blip r:embed="rId69"/>
                     <a:stretch>
                       <a:fillRect/>
                     </a:stretch>
@@ -12354,7 +13422,7 @@
                     <pic:cNvPicPr/>
                   </pic:nvPicPr>
                   <pic:blipFill>
-                    <a:blip r:embed="rId66"/>
+                    <a:blip r:embed="rId70"/>
                     <a:stretch>
                       <a:fillRect/>
                     </a:stretch>
@@ -12896,7 +13964,7 @@
       <w:r>
         <w:t> : </w:t>
       </w:r>
-      <w:hyperlink r:id="rId67" w:anchor="step-3-configure-authentication-binding-policy" w:history="1">
+      <w:hyperlink r:id="rId71" w:anchor="step-3-configure-authentication-binding-policy" w:history="1">
         <w:r>
           <w:rPr>
             <w:rStyle w:val="Lienhypertexte"/>
@@ -12923,7 +13991,7 @@
       <w:r>
         <w:t xml:space="preserve"> : </w:t>
       </w:r>
-      <w:hyperlink r:id="rId68" w:anchor="how-microsoft-entra-id-resolves-multiple-authentication-policy-binding-rules" w:history="1">
+      <w:hyperlink r:id="rId72" w:anchor="how-microsoft-entra-id-resolves-multiple-authentication-policy-binding-rules" w:history="1">
         <w:r>
           <w:rPr>
             <w:rStyle w:val="Lienhypertexte"/>
@@ -13285,7 +14353,7 @@
                     <pic:cNvPicPr/>
                   </pic:nvPicPr>
                   <pic:blipFill>
-                    <a:blip r:embed="rId69"/>
+                    <a:blip r:embed="rId73"/>
                     <a:stretch>
                       <a:fillRect/>
                     </a:stretch>
@@ -13948,7 +15016,7 @@
                     <pic:cNvPicPr/>
                   </pic:nvPicPr>
                   <pic:blipFill>
-                    <a:blip r:embed="rId70"/>
+                    <a:blip r:embed="rId74"/>
                     <a:stretch>
                       <a:fillRect/>
                     </a:stretch>
@@ -14452,7 +15520,7 @@
       <w:r>
         <w:t xml:space="preserve"> : </w:t>
       </w:r>
-      <w:hyperlink r:id="rId71" w:anchor="understanding-the-username-binding-policy" w:history="1">
+      <w:hyperlink r:id="rId75" w:anchor="understanding-the-username-binding-policy" w:history="1">
         <w:r>
           <w:rPr>
             <w:rStyle w:val="Lienhypertexte"/>
@@ -14479,7 +15547,7 @@
       <w:r>
         <w:t xml:space="preserve"> : </w:t>
       </w:r>
-      <w:hyperlink r:id="rId72" w:history="1">
+      <w:hyperlink r:id="rId76" w:history="1">
         <w:r>
           <w:rPr>
             <w:rStyle w:val="Lienhypertexte"/>
@@ -14495,7 +15563,7 @@
       <w:pPr>
         <w:pStyle w:val="Titre2"/>
       </w:pPr>
-      <w:bookmarkStart w:id="36" w:name="_Toc164782205"/>
+      <w:bookmarkStart w:id="38" w:name="_Toc166854503"/>
       <w:r>
         <w:t>Déclaration des a</w:t>
       </w:r>
@@ -14508,7 +15576,7 @@
       <w:r>
         <w:t xml:space="preserve"> de certification (AC)</w:t>
       </w:r>
-      <w:bookmarkEnd w:id="36"/>
+      <w:bookmarkEnd w:id="38"/>
     </w:p>
     <w:p>
       <w:pPr>
@@ -14636,7 +15704,7 @@
         </w:numPr>
         <w:jc w:val="left"/>
       </w:pPr>
-      <w:bookmarkStart w:id="37" w:name="_Hlk164680937"/>
+      <w:bookmarkStart w:id="39" w:name="_Hlk164680937"/>
       <w:r>
         <w:t xml:space="preserve">Depuis un navigateur, aller sur le </w:t>
       </w:r>
@@ -14649,7 +15717,7 @@
       <w:r>
         <w:t xml:space="preserve"> à l’adresse Internet </w:t>
       </w:r>
-      <w:hyperlink r:id="rId73" w:history="1">
+      <w:hyperlink r:id="rId77" w:history="1">
         <w:r>
           <w:rPr>
             <w:rStyle w:val="Lienhypertexte"/>
@@ -14681,7 +15749,7 @@
       <w:r>
         <w:t xml:space="preserve">L’adresse </w:t>
       </w:r>
-      <w:hyperlink r:id="rId74" w:anchor="view/Microsoft_AAD_IAM/TenantOverview.ReactView" w:history="1">
+      <w:hyperlink r:id="rId78" w:anchor="view/Microsoft_AAD_IAM/TenantOverview.ReactView" w:history="1">
         <w:r>
           <w:rPr>
             <w:rStyle w:val="Lienhypertexte"/>
@@ -14718,7 +15786,7 @@
         <w:t>.</w:t>
       </w:r>
     </w:p>
-    <w:bookmarkEnd w:id="37"/>
+    <w:bookmarkEnd w:id="39"/>
     <w:p>
       <w:pPr>
         <w:pStyle w:val="Paragraphedeliste"/>
@@ -14858,7 +15926,7 @@
                     <pic:cNvPicPr/>
                   </pic:nvPicPr>
                   <pic:blipFill>
-                    <a:blip r:embed="rId75"/>
+                    <a:blip r:embed="rId79"/>
                     <a:stretch>
                       <a:fillRect/>
                     </a:stretch>
@@ -15139,7 +16207,7 @@
                     </pic:cNvPicPr>
                   </pic:nvPicPr>
                   <pic:blipFill rotWithShape="1">
-                    <a:blip r:embed="rId76"/>
+                    <a:blip r:embed="rId80"/>
                     <a:srcRect r="13061"/>
                     <a:stretch/>
                   </pic:blipFill>
@@ -15216,7 +16284,7 @@
       <w:r>
         <w:t xml:space="preserve"> : </w:t>
       </w:r>
-      <w:hyperlink r:id="rId77" w:history="1">
+      <w:hyperlink r:id="rId81" w:history="1">
         <w:r>
           <w:rPr>
             <w:rStyle w:val="Lienhypertexte"/>
@@ -15249,7 +16317,7 @@
       <w:r>
         <w:t xml:space="preserve"> : </w:t>
       </w:r>
-      <w:hyperlink r:id="rId78" w:history="1">
+      <w:hyperlink r:id="rId82" w:history="1">
         <w:r>
           <w:rPr>
             <w:rStyle w:val="Lienhypertexte"/>
@@ -15354,7 +16422,7 @@
       <w:r>
         <w:t xml:space="preserve">t GitHub </w:t>
       </w:r>
-      <w:hyperlink r:id="rId79" w:history="1">
+      <w:hyperlink r:id="rId83" w:history="1">
         <w:r>
           <w:rPr>
             <w:rStyle w:val="Lienhypertexte"/>
@@ -15400,7 +16468,7 @@
       <w:r>
         <w:t xml:space="preserve"> : </w:t>
       </w:r>
-      <w:hyperlink r:id="rId80" w:history="1">
+      <w:hyperlink r:id="rId84" w:history="1">
         <w:r>
           <w:rPr>
             <w:rStyle w:val="Lienhypertexte"/>
@@ -15473,8 +16541,8 @@
       <w:pPr>
         <w:pStyle w:val="Titre2"/>
       </w:pPr>
-      <w:bookmarkStart w:id="38" w:name="_Ref164764408"/>
-      <w:bookmarkStart w:id="39" w:name="_Toc164782206"/>
+      <w:bookmarkStart w:id="40" w:name="_Ref164764408"/>
+      <w:bookmarkStart w:id="41" w:name="_Toc166854504"/>
       <w:r>
         <w:t>Liaison</w:t>
       </w:r>
@@ -15490,8 +16558,8 @@
       <w:r>
         <w:t>s avec le certificat de la carte CPx physique</w:t>
       </w:r>
-      <w:bookmarkEnd w:id="38"/>
-      <w:bookmarkEnd w:id="39"/>
+      <w:bookmarkEnd w:id="40"/>
+      <w:bookmarkEnd w:id="41"/>
     </w:p>
     <w:p>
       <w:pPr>
@@ -15599,12 +16667,6 @@
           <w:rFonts w:ascii="Segoe UI Semibold" w:hAnsi="Segoe UI Semibold" w:cs="Segoe UI Semibold"/>
           <w:lang w:eastAsia="fr-FR"/>
         </w:rPr>
-      </w:r>
-      <w:r>
-        <w:rPr>
-          <w:rFonts w:ascii="Segoe UI Semibold" w:hAnsi="Segoe UI Semibold" w:cs="Segoe UI Semibold"/>
-          <w:lang w:eastAsia="fr-FR"/>
-        </w:rPr>
         <w:instrText xml:space="preserve"> \* MERGEFORMAT </w:instrText>
       </w:r>
       <w:r>
@@ -15612,6 +16674,12 @@
           <w:rFonts w:ascii="Segoe UI Semibold" w:hAnsi="Segoe UI Semibold" w:cs="Segoe UI Semibold"/>
           <w:lang w:eastAsia="fr-FR"/>
         </w:rPr>
+      </w:r>
+      <w:r>
+        <w:rPr>
+          <w:rFonts w:ascii="Segoe UI Semibold" w:hAnsi="Segoe UI Semibold" w:cs="Segoe UI Semibold"/>
+          <w:lang w:eastAsia="fr-FR"/>
+        </w:rPr>
         <w:fldChar w:fldCharType="separate"/>
       </w:r>
       <w:r>
@@ -15654,13 +16722,13 @@
           <w:rFonts w:ascii="Segoe UI Semibold" w:hAnsi="Segoe UI Semibold" w:cs="Segoe UI Semibold"/>
           <w:lang w:eastAsia="fr-FR"/>
         </w:rPr>
-      </w:r>
-      <w:r>
-        <w:rPr>
-          <w:rFonts w:ascii="Segoe UI Semibold" w:hAnsi="Segoe UI Semibold" w:cs="Segoe UI Semibold"/>
-          <w:lang w:eastAsia="fr-FR"/>
-        </w:rPr>
         <w:instrText xml:space="preserve"> \* MERGEFORMAT </w:instrText>
+      </w:r>
+      <w:r>
+        <w:rPr>
+          <w:rFonts w:ascii="Segoe UI Semibold" w:hAnsi="Segoe UI Semibold" w:cs="Segoe UI Semibold"/>
+          <w:lang w:eastAsia="fr-FR"/>
+        </w:rPr>
       </w:r>
       <w:r>
         <w:rPr>
@@ -15835,7 +16903,7 @@
         </w:rPr>
         <w:t xml:space="preserve"> : </w:t>
       </w:r>
-      <w:hyperlink r:id="rId81" w:anchor="securing-microsoft-entra-configuration-with-multiple-username-bindings" w:history="1">
+      <w:hyperlink r:id="rId85" w:anchor="securing-microsoft-entra-configuration-with-multiple-username-bindings" w:history="1">
         <w:r>
           <w:rPr>
             <w:rStyle w:val="Lienhypertexte"/>
@@ -16136,7 +17204,7 @@
         </w:rPr>
         <w:t xml:space="preserve"> : </w:t>
       </w:r>
-      <w:hyperlink r:id="rId82" w:history="1">
+      <w:hyperlink r:id="rId86" w:history="1">
         <w:r>
           <w:rPr>
             <w:rStyle w:val="Lienhypertexte"/>
@@ -16184,7 +17252,7 @@
         </w:rPr>
         <w:t xml:space="preserve">la dernière version disponible de l’application doit être utilisée. Celle-ci est téléchargeable depuis l’adresse Internet </w:t>
       </w:r>
-      <w:hyperlink r:id="rId83" w:history="1">
+      <w:hyperlink r:id="rId87" w:history="1">
         <w:r>
           <w:rPr>
             <w:rStyle w:val="Lienhypertexte"/>
@@ -16234,7 +17302,7 @@
       <w:r>
         <w:t xml:space="preserve"> :  </w:t>
       </w:r>
-      <w:hyperlink r:id="rId84" w:history="1">
+      <w:hyperlink r:id="rId88" w:history="1">
         <w:r>
           <w:rPr>
             <w:rStyle w:val="Lienhypertexte"/>
@@ -16284,7 +17352,7 @@
       <w:r>
         <w:t>Pour celle de Microsoft Graph et de l’objet utilisateur (</w:t>
       </w:r>
-      <w:hyperlink r:id="rId85" w:history="1">
+      <w:hyperlink r:id="rId89" w:history="1">
         <w:r>
           <w:rPr>
             <w:rStyle w:val="Lienhypertexte"/>
@@ -16314,7 +17382,7 @@
       <w:r>
         <w:t xml:space="preserve"> </w:t>
       </w:r>
-      <w:hyperlink r:id="rId86" w:anchor="update-certificateuserids-using-microsoft-graph-queries" w:history="1">
+      <w:hyperlink r:id="rId90" w:anchor="update-certificateuserids-using-microsoft-graph-queries" w:history="1">
         <w:r>
           <w:rPr>
             <w:rStyle w:val="Lienhypertexte"/>
@@ -16341,7 +17409,7 @@
       <w:r>
         <w:t xml:space="preserve"> : </w:t>
       </w:r>
-      <w:hyperlink r:id="rId87" w:anchor="update-certificateuserids-using-powershell-commands" w:history="1">
+      <w:hyperlink r:id="rId91" w:anchor="update-certificateuserids-using-powershell-commands" w:history="1">
         <w:r>
           <w:rPr>
             <w:rStyle w:val="Lienhypertexte"/>
@@ -16655,7 +17723,7 @@
                     </pic:cNvPicPr>
                   </pic:nvPicPr>
                   <pic:blipFill rotWithShape="1">
-                    <a:blip r:embed="rId88"/>
+                    <a:blip r:embed="rId92"/>
                     <a:srcRect t="557" r="3926"/>
                     <a:stretch/>
                   </pic:blipFill>
@@ -18092,7 +19160,7 @@
       <w:r>
         <w:t xml:space="preserve"> :  </w:t>
       </w:r>
-      <w:hyperlink r:id="rId89" w:history="1">
+      <w:hyperlink r:id="rId93" w:history="1">
         <w:r>
           <w:rPr>
             <w:rStyle w:val="Lienhypertexte"/>
@@ -18119,7 +19187,7 @@
       <w:r>
         <w:t> : </w:t>
       </w:r>
-      <w:hyperlink r:id="rId90" w:anchor="synchronize-x509pnprincipalnamevalue" w:history="1">
+      <w:hyperlink r:id="rId94" w:anchor="synchronize-x509pnprincipalnamevalue" w:history="1">
         <w:r>
           <w:rPr>
             <w:rStyle w:val="Lienhypertexte"/>
@@ -18130,7 +19198,7 @@
       <w:r>
         <w:t>.</w:t>
       </w:r>
-      <w:bookmarkStart w:id="40" w:name="_Hlk155878590"/>
+      <w:bookmarkStart w:id="42" w:name="_Hlk155878590"/>
     </w:p>
     <w:p>
       <w:pPr>
@@ -18147,7 +19215,7 @@
       <w:r>
         <w:t> : </w:t>
       </w:r>
-      <w:hyperlink r:id="rId91" w:anchor="synchronize-altsecurityidentities-attribute-from-active-directory-to-microsoft-entra-id-certificateuserids" w:history="1">
+      <w:hyperlink r:id="rId95" w:anchor="synchronize-altsecurityidentities-attribute-from-active-directory-to-microsoft-entra-id-certificateuserids" w:history="1">
         <w:r>
           <w:rPr>
             <w:rStyle w:val="Lienhypertexte"/>
@@ -18185,7 +19253,7 @@
         <w:br w:type="page"/>
       </w:r>
     </w:p>
-    <w:bookmarkEnd w:id="40"/>
+    <w:bookmarkEnd w:id="42"/>
     <w:p>
       <w:r>
         <w:rPr>
@@ -18281,7 +19349,7 @@
               </wp:anchor>
             </w:drawing>
           </mc:Choice>
-          <mc:Fallback xmlns:a="http://schemas.openxmlformats.org/drawingml/2006/main" xmlns:a16="http://schemas.microsoft.com/office/drawing/2014/main" xmlns:pic="http://schemas.openxmlformats.org/drawingml/2006/picture" xmlns:a14="http://schemas.microsoft.com/office/drawing/2010/main" xmlns:arto="http://schemas.microsoft.com/office/word/2006/arto">
+          <mc:Fallback xmlns:arto="http://schemas.microsoft.com/office/word/2006/arto" xmlns:a14="http://schemas.microsoft.com/office/drawing/2010/main" xmlns:pic="http://schemas.openxmlformats.org/drawingml/2006/picture" xmlns:a16="http://schemas.microsoft.com/office/drawing/2014/main" xmlns:a="http://schemas.openxmlformats.org/drawingml/2006/main">
             <w:pict w14:anchorId="1C3ACB6F">
               <v:shape id="Forme libre : forme 62774" style="position:absolute;margin-left:0;margin-top:-70.65pt;width:668.55pt;height:1401.8pt;z-index:-251654141;visibility:visible;mso-wrap-style:square;mso-width-percent:0;mso-height-percent:0;mso-wrap-distance-left:9pt;mso-wrap-distance-top:0;mso-wrap-distance-right:9pt;mso-wrap-distance-bottom:0;mso-position-horizontal:left;mso-position-horizontal-relative:page;mso-position-vertical:absolute;mso-position-vertical-relative:text;mso-width-percent:0;mso-height-percent:0;mso-width-relative:margin;mso-height-relative:margin;v-text-anchor:top" coordsize="7771778,10039350" o:spid="_x0000_s1026" fillcolor="#0070c0" stroked="f" strokeweight="0" path="m,l7771778,r,10039350l,10039350,,e" o:gfxdata="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" w14:anchorId="7CA976CE">
                 <v:stroke miterlimit="83231f" joinstyle="miter"/>
@@ -18296,12 +19364,12 @@
     <w:p/>
     <w:p/>
     <w:sectPr>
-      <w:headerReference w:type="even" r:id="rId92"/>
-      <w:headerReference w:type="default" r:id="rId93"/>
-      <w:footerReference w:type="even" r:id="rId94"/>
-      <w:footerReference w:type="default" r:id="rId95"/>
-      <w:headerReference w:type="first" r:id="rId96"/>
-      <w:footerReference w:type="first" r:id="rId97"/>
+      <w:headerReference w:type="even" r:id="rId96"/>
+      <w:headerReference w:type="default" r:id="rId97"/>
+      <w:footerReference w:type="even" r:id="rId98"/>
+      <w:footerReference w:type="default" r:id="rId99"/>
+      <w:headerReference w:type="first" r:id="rId100"/>
+      <w:footerReference w:type="first" r:id="rId101"/>
       <w:pgSz w:w="11906" w:h="16838"/>
       <w:pgMar w:top="1418" w:right="851" w:bottom="1418" w:left="851" w:header="284" w:footer="454" w:gutter="0"/>
       <w:pgNumType w:start="1"/>
@@ -22812,6 +23880,92 @@
     </w:lvl>
   </w:abstractNum>
   <w:abstractNum w:abstractNumId="41" w15:restartNumberingAfterBreak="0">
+    <w:nsid w:val="52D86E9B"/>
+    <w:multiLevelType w:val="hybridMultilevel"/>
+    <w:tmpl w:val="DEB0BEA0"/>
+    <w:lvl w:ilvl="0" w:tplc="FFFFFFFF">
+      <w:start w:val="1"/>
+      <w:numFmt w:val="decimal"/>
+      <w:lvlText w:val="%1."/>
+      <w:lvlJc w:val="left"/>
+      <w:pPr>
+        <w:ind w:left="720" w:hanging="360"/>
+      </w:pPr>
+    </w:lvl>
+    <w:lvl w:ilvl="1" w:tplc="FFFFFFFF" w:tentative="1">
+      <w:start w:val="1"/>
+      <w:numFmt w:val="lowerLetter"/>
+      <w:lvlText w:val="%2."/>
+      <w:lvlJc w:val="left"/>
+      <w:pPr>
+        <w:ind w:left="1440" w:hanging="360"/>
+      </w:pPr>
+    </w:lvl>
+    <w:lvl w:ilvl="2" w:tplc="FFFFFFFF" w:tentative="1">
+      <w:start w:val="1"/>
+      <w:numFmt w:val="lowerRoman"/>
+      <w:lvlText w:val="%3."/>
+      <w:lvlJc w:val="right"/>
+      <w:pPr>
+        <w:ind w:left="2160" w:hanging="180"/>
+      </w:pPr>
+    </w:lvl>
+    <w:lvl w:ilvl="3" w:tplc="FFFFFFFF" w:tentative="1">
+      <w:start w:val="1"/>
+      <w:numFmt w:val="decimal"/>
+      <w:lvlText w:val="%4."/>
+      <w:lvlJc w:val="left"/>
+      <w:pPr>
+        <w:ind w:left="2880" w:hanging="360"/>
+      </w:pPr>
+    </w:lvl>
+    <w:lvl w:ilvl="4" w:tplc="FFFFFFFF" w:tentative="1">
+      <w:start w:val="1"/>
+      <w:numFmt w:val="lowerLetter"/>
+      <w:lvlText w:val="%5."/>
+      <w:lvlJc w:val="left"/>
+      <w:pPr>
+        <w:ind w:left="3600" w:hanging="360"/>
+      </w:pPr>
+    </w:lvl>
+    <w:lvl w:ilvl="5" w:tplc="FFFFFFFF" w:tentative="1">
+      <w:start w:val="1"/>
+      <w:numFmt w:val="lowerRoman"/>
+      <w:lvlText w:val="%6."/>
+      <w:lvlJc w:val="right"/>
+      <w:pPr>
+        <w:ind w:left="4320" w:hanging="180"/>
+      </w:pPr>
+    </w:lvl>
+    <w:lvl w:ilvl="6" w:tplc="FFFFFFFF" w:tentative="1">
+      <w:start w:val="1"/>
+      <w:numFmt w:val="decimal"/>
+      <w:lvlText w:val="%7."/>
+      <w:lvlJc w:val="left"/>
+      <w:pPr>
+        <w:ind w:left="5040" w:hanging="360"/>
+      </w:pPr>
+    </w:lvl>
+    <w:lvl w:ilvl="7" w:tplc="FFFFFFFF" w:tentative="1">
+      <w:start w:val="1"/>
+      <w:numFmt w:val="lowerLetter"/>
+      <w:lvlText w:val="%8."/>
+      <w:lvlJc w:val="left"/>
+      <w:pPr>
+        <w:ind w:left="5760" w:hanging="360"/>
+      </w:pPr>
+    </w:lvl>
+    <w:lvl w:ilvl="8" w:tplc="FFFFFFFF" w:tentative="1">
+      <w:start w:val="1"/>
+      <w:numFmt w:val="lowerRoman"/>
+      <w:lvlText w:val="%9."/>
+      <w:lvlJc w:val="right"/>
+      <w:pPr>
+        <w:ind w:left="6480" w:hanging="180"/>
+      </w:pPr>
+    </w:lvl>
+  </w:abstractNum>
+  <w:abstractNum w:abstractNumId="42" w15:restartNumberingAfterBreak="0">
     <w:nsid w:val="53871965"/>
     <w:multiLevelType w:val="hybridMultilevel"/>
     <w:tmpl w:val="74D0DFF6"/>
@@ -22923,7 +24077,7 @@
       </w:rPr>
     </w:lvl>
   </w:abstractNum>
-  <w:abstractNum w:abstractNumId="42" w15:restartNumberingAfterBreak="0">
+  <w:abstractNum w:abstractNumId="43" w15:restartNumberingAfterBreak="0">
     <w:nsid w:val="574B0F74"/>
     <w:multiLevelType w:val="hybridMultilevel"/>
     <w:tmpl w:val="DEB0BEA0"/>
@@ -23009,7 +24163,7 @@
       </w:pPr>
     </w:lvl>
   </w:abstractNum>
-  <w:abstractNum w:abstractNumId="43" w15:restartNumberingAfterBreak="0">
+  <w:abstractNum w:abstractNumId="44" w15:restartNumberingAfterBreak="0">
     <w:nsid w:val="58FD2E52"/>
     <w:multiLevelType w:val="multilevel"/>
     <w:tmpl w:val="7F7639EE"/>
@@ -23122,10 +24276,10 @@
       </w:pPr>
     </w:lvl>
   </w:abstractNum>
-  <w:abstractNum w:abstractNumId="44" w15:restartNumberingAfterBreak="0">
+  <w:abstractNum w:abstractNumId="45" w15:restartNumberingAfterBreak="0">
     <w:nsid w:val="596F467B"/>
     <w:multiLevelType w:val="hybridMultilevel"/>
-    <w:tmpl w:val="4C6ADBDC"/>
+    <w:tmpl w:val="AA30809A"/>
     <w:lvl w:ilvl="0" w:tplc="20907B88">
       <w:start w:val="3"/>
       <w:numFmt w:val="decimal"/>
@@ -23238,7 +24392,7 @@
       </w:pPr>
     </w:lvl>
   </w:abstractNum>
-  <w:abstractNum w:abstractNumId="45" w15:restartNumberingAfterBreak="0">
+  <w:abstractNum w:abstractNumId="46" w15:restartNumberingAfterBreak="0">
     <w:nsid w:val="5C70708E"/>
     <w:multiLevelType w:val="hybridMultilevel"/>
     <w:tmpl w:val="DBD4E8BE"/>
@@ -23351,7 +24505,7 @@
       </w:rPr>
     </w:lvl>
   </w:abstractNum>
-  <w:abstractNum w:abstractNumId="46" w15:restartNumberingAfterBreak="0">
+  <w:abstractNum w:abstractNumId="47" w15:restartNumberingAfterBreak="0">
     <w:nsid w:val="6001448B"/>
     <w:multiLevelType w:val="hybridMultilevel"/>
     <w:tmpl w:val="B7582144"/>
@@ -23464,7 +24618,7 @@
       </w:rPr>
     </w:lvl>
   </w:abstractNum>
-  <w:abstractNum w:abstractNumId="47" w15:restartNumberingAfterBreak="0">
+  <w:abstractNum w:abstractNumId="48" w15:restartNumberingAfterBreak="0">
     <w:nsid w:val="60957A90"/>
     <w:multiLevelType w:val="hybridMultilevel"/>
     <w:tmpl w:val="F2BA570E"/>
@@ -23550,7 +24704,7 @@
       </w:pPr>
     </w:lvl>
   </w:abstractNum>
-  <w:abstractNum w:abstractNumId="48" w15:restartNumberingAfterBreak="0">
+  <w:abstractNum w:abstractNumId="49" w15:restartNumberingAfterBreak="0">
     <w:nsid w:val="61096ABF"/>
     <w:multiLevelType w:val="hybridMultilevel"/>
     <w:tmpl w:val="EF925A30"/>
@@ -23663,7 +24817,7 @@
       </w:pPr>
     </w:lvl>
   </w:abstractNum>
-  <w:abstractNum w:abstractNumId="49" w15:restartNumberingAfterBreak="0">
+  <w:abstractNum w:abstractNumId="50" w15:restartNumberingAfterBreak="0">
     <w:nsid w:val="63296ADE"/>
     <w:multiLevelType w:val="hybridMultilevel"/>
     <w:tmpl w:val="6A800896"/>
@@ -23749,7 +24903,7 @@
       </w:pPr>
     </w:lvl>
   </w:abstractNum>
-  <w:abstractNum w:abstractNumId="50" w15:restartNumberingAfterBreak="0">
+  <w:abstractNum w:abstractNumId="51" w15:restartNumberingAfterBreak="0">
     <w:nsid w:val="643F0DC2"/>
     <w:multiLevelType w:val="hybridMultilevel"/>
     <w:tmpl w:val="A2D2C1A8"/>
@@ -23835,7 +24989,7 @@
       </w:pPr>
     </w:lvl>
   </w:abstractNum>
-  <w:abstractNum w:abstractNumId="51" w15:restartNumberingAfterBreak="0">
+  <w:abstractNum w:abstractNumId="52" w15:restartNumberingAfterBreak="0">
     <w:nsid w:val="64834ED3"/>
     <w:multiLevelType w:val="hybridMultilevel"/>
     <w:tmpl w:val="5D946DE6"/>
@@ -23921,7 +25075,7 @@
       </w:pPr>
     </w:lvl>
   </w:abstractNum>
-  <w:abstractNum w:abstractNumId="52" w15:restartNumberingAfterBreak="0">
+  <w:abstractNum w:abstractNumId="53" w15:restartNumberingAfterBreak="0">
     <w:nsid w:val="658857FC"/>
     <w:multiLevelType w:val="hybridMultilevel"/>
     <w:tmpl w:val="AF68C73E"/>
@@ -24034,7 +25188,7 @@
       </w:rPr>
     </w:lvl>
   </w:abstractNum>
-  <w:abstractNum w:abstractNumId="53" w15:restartNumberingAfterBreak="0">
+  <w:abstractNum w:abstractNumId="54" w15:restartNumberingAfterBreak="0">
     <w:nsid w:val="665C2B8B"/>
     <w:multiLevelType w:val="hybridMultilevel"/>
     <w:tmpl w:val="4E2C47EE"/>
@@ -24120,7 +25274,7 @@
       </w:pPr>
     </w:lvl>
   </w:abstractNum>
-  <w:abstractNum w:abstractNumId="54" w15:restartNumberingAfterBreak="0">
+  <w:abstractNum w:abstractNumId="55" w15:restartNumberingAfterBreak="0">
     <w:nsid w:val="667E49BD"/>
     <w:multiLevelType w:val="hybridMultilevel"/>
     <w:tmpl w:val="2642369C"/>
@@ -24206,7 +25360,7 @@
       </w:pPr>
     </w:lvl>
   </w:abstractNum>
-  <w:abstractNum w:abstractNumId="55" w15:restartNumberingAfterBreak="0">
+  <w:abstractNum w:abstractNumId="56" w15:restartNumberingAfterBreak="0">
     <w:nsid w:val="67BB2B44"/>
     <w:multiLevelType w:val="hybridMultilevel"/>
     <w:tmpl w:val="27ECEDE2"/>
@@ -24292,7 +25446,7 @@
       </w:pPr>
     </w:lvl>
   </w:abstractNum>
-  <w:abstractNum w:abstractNumId="56" w15:restartNumberingAfterBreak="0">
+  <w:abstractNum w:abstractNumId="57" w15:restartNumberingAfterBreak="0">
     <w:nsid w:val="69083194"/>
     <w:multiLevelType w:val="multilevel"/>
     <w:tmpl w:val="5226F3F6"/>
@@ -24405,7 +25559,7 @@
       </w:pPr>
     </w:lvl>
   </w:abstractNum>
-  <w:abstractNum w:abstractNumId="57" w15:restartNumberingAfterBreak="0">
+  <w:abstractNum w:abstractNumId="58" w15:restartNumberingAfterBreak="0">
     <w:nsid w:val="6CD504F5"/>
     <w:multiLevelType w:val="hybridMultilevel"/>
     <w:tmpl w:val="6A800896"/>
@@ -24491,7 +25645,7 @@
       </w:pPr>
     </w:lvl>
   </w:abstractNum>
-  <w:abstractNum w:abstractNumId="58" w15:restartNumberingAfterBreak="0">
+  <w:abstractNum w:abstractNumId="59" w15:restartNumberingAfterBreak="0">
     <w:nsid w:val="6D052D17"/>
     <w:multiLevelType w:val="hybridMultilevel"/>
     <w:tmpl w:val="DEB0BEA0"/>
@@ -24577,7 +25731,7 @@
       </w:pPr>
     </w:lvl>
   </w:abstractNum>
-  <w:abstractNum w:abstractNumId="59" w15:restartNumberingAfterBreak="0">
+  <w:abstractNum w:abstractNumId="60" w15:restartNumberingAfterBreak="0">
     <w:nsid w:val="6D1223E9"/>
     <w:multiLevelType w:val="hybridMultilevel"/>
     <w:tmpl w:val="A8706710"/>
@@ -24690,7 +25844,7 @@
       </w:rPr>
     </w:lvl>
   </w:abstractNum>
-  <w:abstractNum w:abstractNumId="60" w15:restartNumberingAfterBreak="0">
+  <w:abstractNum w:abstractNumId="61" w15:restartNumberingAfterBreak="0">
     <w:nsid w:val="7040210A"/>
     <w:multiLevelType w:val="hybridMultilevel"/>
     <w:tmpl w:val="16DA29D2"/>
@@ -24804,7 +25958,7 @@
       </w:rPr>
     </w:lvl>
   </w:abstractNum>
-  <w:abstractNum w:abstractNumId="61" w15:restartNumberingAfterBreak="0">
+  <w:abstractNum w:abstractNumId="62" w15:restartNumberingAfterBreak="0">
     <w:nsid w:val="71482F47"/>
     <w:multiLevelType w:val="multilevel"/>
     <w:tmpl w:val="D74E4D7A"/>
@@ -24953,7 +26107,7 @@
       </w:rPr>
     </w:lvl>
   </w:abstractNum>
-  <w:abstractNum w:abstractNumId="62" w15:restartNumberingAfterBreak="0">
+  <w:abstractNum w:abstractNumId="63" w15:restartNumberingAfterBreak="0">
     <w:nsid w:val="71F939C2"/>
     <w:multiLevelType w:val="multilevel"/>
     <w:tmpl w:val="19B69B80"/>
@@ -25093,7 +26247,7 @@
       </w:rPr>
     </w:lvl>
   </w:abstractNum>
-  <w:abstractNum w:abstractNumId="63" w15:restartNumberingAfterBreak="0">
+  <w:abstractNum w:abstractNumId="64" w15:restartNumberingAfterBreak="0">
     <w:nsid w:val="731A0312"/>
     <w:multiLevelType w:val="hybridMultilevel"/>
     <w:tmpl w:val="C5667A72"/>
@@ -25206,7 +26360,7 @@
       </w:rPr>
     </w:lvl>
   </w:abstractNum>
-  <w:abstractNum w:abstractNumId="64" w15:restartNumberingAfterBreak="0">
+  <w:abstractNum w:abstractNumId="65" w15:restartNumberingAfterBreak="0">
     <w:nsid w:val="74203BBE"/>
     <w:multiLevelType w:val="hybridMultilevel"/>
     <w:tmpl w:val="6A800896"/>
@@ -25292,7 +26446,7 @@
       </w:pPr>
     </w:lvl>
   </w:abstractNum>
-  <w:abstractNum w:abstractNumId="65" w15:restartNumberingAfterBreak="0">
+  <w:abstractNum w:abstractNumId="66" w15:restartNumberingAfterBreak="0">
     <w:nsid w:val="7449749D"/>
     <w:multiLevelType w:val="hybridMultilevel"/>
     <w:tmpl w:val="610EDF22"/>
@@ -25404,7 +26558,7 @@
       </w:rPr>
     </w:lvl>
   </w:abstractNum>
-  <w:abstractNum w:abstractNumId="66" w15:restartNumberingAfterBreak="0">
+  <w:abstractNum w:abstractNumId="67" w15:restartNumberingAfterBreak="0">
     <w:nsid w:val="75674E3F"/>
     <w:multiLevelType w:val="hybridMultilevel"/>
     <w:tmpl w:val="4AC2770E"/>
@@ -25490,7 +26644,7 @@
       </w:pPr>
     </w:lvl>
   </w:abstractNum>
-  <w:abstractNum w:abstractNumId="67" w15:restartNumberingAfterBreak="0">
+  <w:abstractNum w:abstractNumId="68" w15:restartNumberingAfterBreak="0">
     <w:nsid w:val="77357DF1"/>
     <w:multiLevelType w:val="hybridMultilevel"/>
     <w:tmpl w:val="B47A645C"/>
@@ -25576,7 +26730,7 @@
       </w:pPr>
     </w:lvl>
   </w:abstractNum>
-  <w:abstractNum w:abstractNumId="68" w15:restartNumberingAfterBreak="0">
+  <w:abstractNum w:abstractNumId="69" w15:restartNumberingAfterBreak="0">
     <w:nsid w:val="778042A9"/>
     <w:multiLevelType w:val="multilevel"/>
     <w:tmpl w:val="6C545478"/>
@@ -25686,7 +26840,123 @@
       </w:pPr>
     </w:lvl>
   </w:abstractNum>
-  <w:abstractNum w:abstractNumId="69" w15:restartNumberingAfterBreak="0">
+  <w:abstractNum w:abstractNumId="70" w15:restartNumberingAfterBreak="0">
+    <w:nsid w:val="779F528A"/>
+    <w:multiLevelType w:val="hybridMultilevel"/>
+    <w:tmpl w:val="F06C047C"/>
+    <w:lvl w:ilvl="0" w:tplc="89E464F6">
+      <w:start w:val="1"/>
+      <w:numFmt w:val="decimal"/>
+      <w:lvlText w:val="%1."/>
+      <w:lvlJc w:val="left"/>
+      <w:pPr>
+        <w:tabs>
+          <w:tab w:val="num" w:pos="720"/>
+        </w:tabs>
+        <w:ind w:left="720" w:hanging="360"/>
+      </w:pPr>
+      <w:rPr>
+        <w:rFonts w:ascii="Segoe UI" w:hAnsi="Segoe UI" w:cs="Segoe UI" w:hint="default"/>
+      </w:rPr>
+    </w:lvl>
+    <w:lvl w:ilvl="1" w:tplc="FFFFFFFF" w:tentative="1">
+      <w:start w:val="1"/>
+      <w:numFmt w:val="decimal"/>
+      <w:lvlText w:val="%2."/>
+      <w:lvlJc w:val="left"/>
+      <w:pPr>
+        <w:tabs>
+          <w:tab w:val="num" w:pos="1440"/>
+        </w:tabs>
+        <w:ind w:left="1440" w:hanging="360"/>
+      </w:pPr>
+    </w:lvl>
+    <w:lvl w:ilvl="2" w:tplc="FFFFFFFF" w:tentative="1">
+      <w:start w:val="1"/>
+      <w:numFmt w:val="decimal"/>
+      <w:lvlText w:val="%3."/>
+      <w:lvlJc w:val="left"/>
+      <w:pPr>
+        <w:tabs>
+          <w:tab w:val="num" w:pos="2160"/>
+        </w:tabs>
+        <w:ind w:left="2160" w:hanging="360"/>
+      </w:pPr>
+    </w:lvl>
+    <w:lvl w:ilvl="3" w:tplc="FFFFFFFF" w:tentative="1">
+      <w:start w:val="1"/>
+      <w:numFmt w:val="decimal"/>
+      <w:lvlText w:val="%4."/>
+      <w:lvlJc w:val="left"/>
+      <w:pPr>
+        <w:tabs>
+          <w:tab w:val="num" w:pos="2880"/>
+        </w:tabs>
+        <w:ind w:left="2880" w:hanging="360"/>
+      </w:pPr>
+    </w:lvl>
+    <w:lvl w:ilvl="4" w:tplc="FFFFFFFF" w:tentative="1">
+      <w:start w:val="1"/>
+      <w:numFmt w:val="decimal"/>
+      <w:lvlText w:val="%5."/>
+      <w:lvlJc w:val="left"/>
+      <w:pPr>
+        <w:tabs>
+          <w:tab w:val="num" w:pos="3600"/>
+        </w:tabs>
+        <w:ind w:left="3600" w:hanging="360"/>
+      </w:pPr>
+    </w:lvl>
+    <w:lvl w:ilvl="5" w:tplc="FFFFFFFF" w:tentative="1">
+      <w:start w:val="1"/>
+      <w:numFmt w:val="decimal"/>
+      <w:lvlText w:val="%6."/>
+      <w:lvlJc w:val="left"/>
+      <w:pPr>
+        <w:tabs>
+          <w:tab w:val="num" w:pos="4320"/>
+        </w:tabs>
+        <w:ind w:left="4320" w:hanging="360"/>
+      </w:pPr>
+    </w:lvl>
+    <w:lvl w:ilvl="6" w:tplc="FFFFFFFF" w:tentative="1">
+      <w:start w:val="1"/>
+      <w:numFmt w:val="decimal"/>
+      <w:lvlText w:val="%7."/>
+      <w:lvlJc w:val="left"/>
+      <w:pPr>
+        <w:tabs>
+          <w:tab w:val="num" w:pos="5040"/>
+        </w:tabs>
+        <w:ind w:left="5040" w:hanging="360"/>
+      </w:pPr>
+    </w:lvl>
+    <w:lvl w:ilvl="7" w:tplc="FFFFFFFF" w:tentative="1">
+      <w:start w:val="1"/>
+      <w:numFmt w:val="decimal"/>
+      <w:lvlText w:val="%8."/>
+      <w:lvlJc w:val="left"/>
+      <w:pPr>
+        <w:tabs>
+          <w:tab w:val="num" w:pos="5760"/>
+        </w:tabs>
+        <w:ind w:left="5760" w:hanging="360"/>
+      </w:pPr>
+    </w:lvl>
+    <w:lvl w:ilvl="8" w:tplc="FFFFFFFF" w:tentative="1">
+      <w:start w:val="1"/>
+      <w:numFmt w:val="decimal"/>
+      <w:lvlText w:val="%9."/>
+      <w:lvlJc w:val="left"/>
+      <w:pPr>
+        <w:tabs>
+          <w:tab w:val="num" w:pos="6480"/>
+        </w:tabs>
+        <w:ind w:left="6480" w:hanging="360"/>
+      </w:pPr>
+    </w:lvl>
+  </w:abstractNum>
+  <w:abstractNum w:abstractNumId="71" w15:restartNumberingAfterBreak="0">
     <w:nsid w:val="7A335714"/>
     <w:multiLevelType w:val="hybridMultilevel"/>
     <w:tmpl w:val="2A566842"/>
@@ -25772,7 +27042,7 @@
       </w:pPr>
     </w:lvl>
   </w:abstractNum>
-  <w:abstractNum w:abstractNumId="70" w15:restartNumberingAfterBreak="0">
+  <w:abstractNum w:abstractNumId="72" w15:restartNumberingAfterBreak="0">
     <w:nsid w:val="7BB359EF"/>
     <w:multiLevelType w:val="hybridMultilevel"/>
     <w:tmpl w:val="6A800896"/>
@@ -25858,7 +27128,7 @@
       </w:pPr>
     </w:lvl>
   </w:abstractNum>
-  <w:abstractNum w:abstractNumId="71" w15:restartNumberingAfterBreak="0">
+  <w:abstractNum w:abstractNumId="73" w15:restartNumberingAfterBreak="0">
     <w:nsid w:val="7BBF1AFC"/>
     <w:multiLevelType w:val="multilevel"/>
     <w:tmpl w:val="FFA86B74"/>
@@ -25953,7 +27223,7 @@
       </w:pPr>
     </w:lvl>
   </w:abstractNum>
-  <w:abstractNum w:abstractNumId="72" w15:restartNumberingAfterBreak="0">
+  <w:abstractNum w:abstractNumId="74" w15:restartNumberingAfterBreak="0">
     <w:nsid w:val="7BC74596"/>
     <w:multiLevelType w:val="hybridMultilevel"/>
     <w:tmpl w:val="C220E8CA"/>
@@ -26066,7 +27336,7 @@
       </w:rPr>
     </w:lvl>
   </w:abstractNum>
-  <w:abstractNum w:abstractNumId="73" w15:restartNumberingAfterBreak="0">
+  <w:abstractNum w:abstractNumId="75" w15:restartNumberingAfterBreak="0">
     <w:nsid w:val="7ED62286"/>
     <w:multiLevelType w:val="hybridMultilevel"/>
     <w:tmpl w:val="36442C98"/>
@@ -26179,7 +27449,7 @@
       </w:rPr>
     </w:lvl>
   </w:abstractNum>
-  <w:abstractNum w:abstractNumId="74" w15:restartNumberingAfterBreak="0">
+  <w:abstractNum w:abstractNumId="76" w15:restartNumberingAfterBreak="0">
     <w:nsid w:val="7F485127"/>
     <w:multiLevelType w:val="hybridMultilevel"/>
     <w:tmpl w:val="020CEE5E"/>
@@ -26293,31 +27563,31 @@
     </w:lvl>
   </w:abstractNum>
   <w:num w:numId="1" w16cid:durableId="1546067776">
-    <w:abstractNumId w:val="62"/>
+    <w:abstractNumId w:val="63"/>
   </w:num>
   <w:num w:numId="2" w16cid:durableId="1031540546">
     <w:abstractNumId w:val="29"/>
   </w:num>
   <w:num w:numId="3" w16cid:durableId="278226787">
-    <w:abstractNumId w:val="60"/>
+    <w:abstractNumId w:val="61"/>
   </w:num>
   <w:num w:numId="4" w16cid:durableId="2004969936">
-    <w:abstractNumId w:val="71"/>
+    <w:abstractNumId w:val="73"/>
   </w:num>
   <w:num w:numId="5" w16cid:durableId="795637453">
-    <w:abstractNumId w:val="45"/>
+    <w:abstractNumId w:val="46"/>
   </w:num>
   <w:num w:numId="6" w16cid:durableId="534124794">
-    <w:abstractNumId w:val="48"/>
+    <w:abstractNumId w:val="49"/>
   </w:num>
   <w:num w:numId="7" w16cid:durableId="895312147">
-    <w:abstractNumId w:val="44"/>
+    <w:abstractNumId w:val="45"/>
   </w:num>
   <w:num w:numId="8" w16cid:durableId="1016886645">
     <w:abstractNumId w:val="36"/>
   </w:num>
   <w:num w:numId="9" w16cid:durableId="1490370392">
-    <w:abstractNumId w:val="53"/>
+    <w:abstractNumId w:val="54"/>
   </w:num>
   <w:num w:numId="10" w16cid:durableId="866215449">
     <w:abstractNumId w:val="4"/>
@@ -26329,10 +27599,10 @@
     <w:abstractNumId w:val="34"/>
   </w:num>
   <w:num w:numId="13" w16cid:durableId="186406517">
-    <w:abstractNumId w:val="72"/>
+    <w:abstractNumId w:val="74"/>
   </w:num>
   <w:num w:numId="14" w16cid:durableId="2075856976">
-    <w:abstractNumId w:val="63"/>
+    <w:abstractNumId w:val="64"/>
   </w:num>
   <w:num w:numId="15" w16cid:durableId="1581332725">
     <w:abstractNumId w:val="13"/>
@@ -26362,7 +27632,7 @@
     <w:abstractNumId w:val="30"/>
   </w:num>
   <w:num w:numId="24" w16cid:durableId="674964564">
-    <w:abstractNumId w:val="59"/>
+    <w:abstractNumId w:val="60"/>
   </w:num>
   <w:num w:numId="25" w16cid:durableId="703555106">
     <w:abstractNumId w:val="28"/>
@@ -26374,22 +27644,22 @@
     <w:abstractNumId w:val="22"/>
   </w:num>
   <w:num w:numId="28" w16cid:durableId="1698113803">
-    <w:abstractNumId w:val="43"/>
+    <w:abstractNumId w:val="44"/>
   </w:num>
   <w:num w:numId="29" w16cid:durableId="1554120791">
     <w:abstractNumId w:val="23"/>
   </w:num>
   <w:num w:numId="30" w16cid:durableId="918757352">
-    <w:abstractNumId w:val="56"/>
+    <w:abstractNumId w:val="57"/>
   </w:num>
   <w:num w:numId="31" w16cid:durableId="1703280904">
     <w:abstractNumId w:val="38"/>
   </w:num>
   <w:num w:numId="32" w16cid:durableId="1202947">
-    <w:abstractNumId w:val="68"/>
+    <w:abstractNumId w:val="69"/>
   </w:num>
   <w:num w:numId="33" w16cid:durableId="1125927278">
-    <w:abstractNumId w:val="68"/>
+    <w:abstractNumId w:val="69"/>
     <w:lvlOverride w:ilvl="1">
       <w:lvl w:ilvl="1">
         <w:numFmt w:val="lowerLetter"/>
@@ -26399,7 +27669,7 @@
     </w:lvlOverride>
   </w:num>
   <w:num w:numId="34" w16cid:durableId="1762025733">
-    <w:abstractNumId w:val="68"/>
+    <w:abstractNumId w:val="69"/>
     <w:lvlOverride w:ilvl="1">
       <w:lvl w:ilvl="1">
         <w:numFmt w:val="lowerLetter"/>
@@ -26409,40 +27679,40 @@
     </w:lvlOverride>
   </w:num>
   <w:num w:numId="35" w16cid:durableId="2138529209">
-    <w:abstractNumId w:val="50"/>
+    <w:abstractNumId w:val="51"/>
   </w:num>
   <w:num w:numId="36" w16cid:durableId="1696923835">
     <w:abstractNumId w:val="2"/>
   </w:num>
   <w:num w:numId="37" w16cid:durableId="1516572150">
-    <w:abstractNumId w:val="42"/>
+    <w:abstractNumId w:val="43"/>
   </w:num>
   <w:num w:numId="38" w16cid:durableId="431899609">
-    <w:abstractNumId w:val="58"/>
+    <w:abstractNumId w:val="59"/>
   </w:num>
   <w:num w:numId="39" w16cid:durableId="1205605949">
-    <w:abstractNumId w:val="51"/>
+    <w:abstractNumId w:val="52"/>
   </w:num>
   <w:num w:numId="40" w16cid:durableId="1274560122">
     <w:abstractNumId w:val="10"/>
   </w:num>
   <w:num w:numId="41" w16cid:durableId="815534073">
-    <w:abstractNumId w:val="74"/>
+    <w:abstractNumId w:val="76"/>
   </w:num>
   <w:num w:numId="42" w16cid:durableId="1994866037">
-    <w:abstractNumId w:val="73"/>
+    <w:abstractNumId w:val="75"/>
   </w:num>
   <w:num w:numId="43" w16cid:durableId="1662343056">
     <w:abstractNumId w:val="17"/>
   </w:num>
   <w:num w:numId="44" w16cid:durableId="801457871">
-    <w:abstractNumId w:val="64"/>
+    <w:abstractNumId w:val="65"/>
   </w:num>
   <w:num w:numId="45" w16cid:durableId="1620917354">
-    <w:abstractNumId w:val="46"/>
+    <w:abstractNumId w:val="47"/>
   </w:num>
   <w:num w:numId="46" w16cid:durableId="1324317648">
-    <w:abstractNumId w:val="61"/>
+    <w:abstractNumId w:val="62"/>
   </w:num>
   <w:num w:numId="47" w16cid:durableId="1098864789">
     <w:abstractNumId w:val="6"/>
@@ -26451,13 +27721,13 @@
     <w:abstractNumId w:val="3"/>
   </w:num>
   <w:num w:numId="49" w16cid:durableId="371611512">
-    <w:abstractNumId w:val="55"/>
+    <w:abstractNumId w:val="56"/>
   </w:num>
   <w:num w:numId="50" w16cid:durableId="447090460">
-    <w:abstractNumId w:val="52"/>
+    <w:abstractNumId w:val="53"/>
   </w:num>
   <w:num w:numId="51" w16cid:durableId="2101829240">
-    <w:abstractNumId w:val="66"/>
+    <w:abstractNumId w:val="67"/>
   </w:num>
   <w:num w:numId="52" w16cid:durableId="62339838">
     <w:abstractNumId w:val="40"/>
@@ -26475,13 +27745,13 @@
     <w:abstractNumId w:val="0"/>
   </w:num>
   <w:num w:numId="57" w16cid:durableId="213202859">
-    <w:abstractNumId w:val="54"/>
+    <w:abstractNumId w:val="55"/>
   </w:num>
   <w:num w:numId="58" w16cid:durableId="1802534002">
-    <w:abstractNumId w:val="41"/>
+    <w:abstractNumId w:val="42"/>
   </w:num>
   <w:num w:numId="59" w16cid:durableId="1153109511">
-    <w:abstractNumId w:val="65"/>
+    <w:abstractNumId w:val="66"/>
   </w:num>
   <w:num w:numId="60" w16cid:durableId="1808619225">
     <w:abstractNumId w:val="18"/>
@@ -26493,13 +27763,13 @@
     <w:abstractNumId w:val="33"/>
   </w:num>
   <w:num w:numId="63" w16cid:durableId="227613400">
-    <w:abstractNumId w:val="67"/>
+    <w:abstractNumId w:val="68"/>
   </w:num>
   <w:num w:numId="64" w16cid:durableId="684283187">
     <w:abstractNumId w:val="27"/>
   </w:num>
   <w:num w:numId="65" w16cid:durableId="858736804">
-    <w:abstractNumId w:val="47"/>
+    <w:abstractNumId w:val="48"/>
   </w:num>
   <w:num w:numId="66" w16cid:durableId="1531070826">
     <w:abstractNumId w:val="21"/>
@@ -26517,10 +27787,10 @@
     <w:abstractNumId w:val="32"/>
   </w:num>
   <w:num w:numId="71" w16cid:durableId="1948273158">
-    <w:abstractNumId w:val="70"/>
+    <w:abstractNumId w:val="72"/>
   </w:num>
   <w:num w:numId="72" w16cid:durableId="1624000018">
-    <w:abstractNumId w:val="57"/>
+    <w:abstractNumId w:val="58"/>
   </w:num>
   <w:num w:numId="73" w16cid:durableId="934901765">
     <w:abstractNumId w:val="15"/>
@@ -26532,10 +27802,16 @@
     <w:abstractNumId w:val="12"/>
   </w:num>
   <w:num w:numId="76" w16cid:durableId="460072493">
-    <w:abstractNumId w:val="49"/>
+    <w:abstractNumId w:val="50"/>
   </w:num>
   <w:num w:numId="77" w16cid:durableId="1338851131">
-    <w:abstractNumId w:val="69"/>
+    <w:abstractNumId w:val="71"/>
+  </w:num>
+  <w:num w:numId="78" w16cid:durableId="1968006209">
+    <w:abstractNumId w:val="41"/>
+  </w:num>
+  <w:num w:numId="79" w16cid:durableId="1317345796">
+    <w:abstractNumId w:val="70"/>
   </w:num>
   <w:numIdMacAtCleanup w:val="18"/>
 </w:numbering>
@@ -29183,6 +30459,21 @@
 </file>
 
 <file path=customXml/item1.xml><?xml version="1.0" encoding="utf-8"?>
+<p:properties xmlns:p="http://schemas.microsoft.com/office/2006/metadata/properties" xmlns:xsi="http://www.w3.org/2001/XMLSchema-instance" xmlns:pc="http://schemas.microsoft.com/office/infopath/2007/PartnerControls">
+  <documentManagement>
+    <TaxCatchAll xmlns="0e0560a2-5f28-40fd-a47f-413e3deae4f7" xsi:nil="true"/>
+    <WS_KM xmlns="0e0560a2-5f28-40fd-a47f-413e3deae4f7">false</WS_KM>
+    <TaxKeywordTaxHTField xmlns="0e0560a2-5f28-40fd-a47f-413e3deae4f7">
+      <Terms xmlns="http://schemas.microsoft.com/office/infopath/2007/PartnerControls"/>
+    </TaxKeywordTaxHTField>
+    <i51f003d86e044fa8787db0c1fd77971 xmlns="0e0560a2-5f28-40fd-a47f-413e3deae4f7">
+      <Terms xmlns="http://schemas.microsoft.com/office/infopath/2007/PartnerControls"/>
+    </i51f003d86e044fa8787db0c1fd77971>
+  </documentManagement>
+</p:properties>
+</file>
+
+<file path=customXml/item2.xml><?xml version="1.0" encoding="utf-8"?>
 <?mso-contentType ?>
 <FormTemplates xmlns="http://schemas.microsoft.com/sharepoint/v3/contenttype/forms">
   <Display>DocumentLibraryForm</Display>
@@ -29191,7 +30482,11 @@
 </FormTemplates>
 </file>
 
-<file path=customXml/item2.xml><?xml version="1.0" encoding="utf-8"?>
+<file path=customXml/item3.xml><?xml version="1.0" encoding="utf-8"?>
+<b:Sources xmlns:b="http://schemas.openxmlformats.org/officeDocument/2006/bibliography" xmlns="http://schemas.openxmlformats.org/officeDocument/2006/bibliography" SelectedStyle="\APASixthEditionOfficeOnline.xsl" StyleName="APA" Version="6"/>
+</file>
+
+<file path=customXml/item4.xml><?xml version="1.0" encoding="utf-8"?>
 <ct:contentTypeSchema xmlns:ct="http://schemas.microsoft.com/office/2006/metadata/contentType" xmlns:ma="http://schemas.microsoft.com/office/2006/metadata/properties/metaAttributes" ct:_="" ma:_="" ma:contentTypeName="Groups W - Excel-Document" ma:contentTypeID="0x010100DACE969E22B341629A0B2268C68E1CD500CC8AAC02791EE74CAC94C8493B42B742" ma:contentTypeVersion="11" ma:contentTypeDescription="Content type used in default document library in Groups" ma:contentTypeScope="" ma:versionID="5d7c080574728c015dfae3dcebce2aef">
   <xsd:schema xmlns:xsd="http://www.w3.org/2001/XMLSchema" xmlns:xs="http://www.w3.org/2001/XMLSchema" xmlns:p="http://schemas.microsoft.com/office/2006/metadata/properties" xmlns:ns1="http://schemas.microsoft.com/sharepoint/v3" xmlns:ns2="0e0560a2-5f28-40fd-a47f-413e3deae4f7" targetNamespace="http://schemas.microsoft.com/office/2006/metadata/properties" ma:root="true" ma:fieldsID="93867e73bb4a37c55db3c6c9b98230eb" ns1:_="" ns2:_="">
     <xsd:import namespace="http://schemas.microsoft.com/sharepoint/v3"/>
@@ -29388,26 +30683,17 @@
 </ct:contentTypeSchema>
 </file>
 
-<file path=customXml/item3.xml><?xml version="1.0" encoding="utf-8"?>
-<p:properties xmlns:p="http://schemas.microsoft.com/office/2006/metadata/properties" xmlns:xsi="http://www.w3.org/2001/XMLSchema-instance" xmlns:pc="http://schemas.microsoft.com/office/infopath/2007/PartnerControls">
-  <documentManagement>
-    <TaxCatchAll xmlns="0e0560a2-5f28-40fd-a47f-413e3deae4f7" xsi:nil="true"/>
-    <WS_KM xmlns="0e0560a2-5f28-40fd-a47f-413e3deae4f7">false</WS_KM>
-    <TaxKeywordTaxHTField xmlns="0e0560a2-5f28-40fd-a47f-413e3deae4f7">
-      <Terms xmlns="http://schemas.microsoft.com/office/infopath/2007/PartnerControls"/>
-    </TaxKeywordTaxHTField>
-    <i51f003d86e044fa8787db0c1fd77971 xmlns="0e0560a2-5f28-40fd-a47f-413e3deae4f7">
-      <Terms xmlns="http://schemas.microsoft.com/office/infopath/2007/PartnerControls"/>
-    </i51f003d86e044fa8787db0c1fd77971>
-  </documentManagement>
-</p:properties>
+<file path=customXml/itemProps1.xml><?xml version="1.0" encoding="utf-8"?>
+<ds:datastoreItem xmlns:ds="http://schemas.openxmlformats.org/officeDocument/2006/customXml" ds:itemID="{D287C92D-0CDA-4AFE-B5ED-EAE87598273D}">
+  <ds:schemaRefs>
+    <ds:schemaRef ds:uri="http://schemas.microsoft.com/office/2006/metadata/properties"/>
+    <ds:schemaRef ds:uri="http://schemas.microsoft.com/office/infopath/2007/PartnerControls"/>
+    <ds:schemaRef ds:uri="0e0560a2-5f28-40fd-a47f-413e3deae4f7"/>
+  </ds:schemaRefs>
+</ds:datastoreItem>
 </file>
 
-<file path=customXml/item4.xml><?xml version="1.0" encoding="utf-8"?>
-<b:Sources xmlns:b="http://schemas.openxmlformats.org/officeDocument/2006/bibliography" xmlns="http://schemas.openxmlformats.org/officeDocument/2006/bibliography" SelectedStyle="\APASixthEditionOfficeOnline.xsl" StyleName="APA" Version="6"/>
-</file>
-
-<file path=customXml/itemProps1.xml><?xml version="1.0" encoding="utf-8"?>
+<file path=customXml/itemProps2.xml><?xml version="1.0" encoding="utf-8"?>
 <ds:datastoreItem xmlns:ds="http://schemas.openxmlformats.org/officeDocument/2006/customXml" ds:itemID="{1E409502-9054-4358-AD3A-5A920037FFA8}">
   <ds:schemaRefs>
     <ds:schemaRef ds:uri="http://schemas.microsoft.com/sharepoint/v3/contenttype/forms"/>
@@ -29415,7 +30701,15 @@
 </ds:datastoreItem>
 </file>
 
-<file path=customXml/itemProps2.xml><?xml version="1.0" encoding="utf-8"?>
+<file path=customXml/itemProps3.xml><?xml version="1.0" encoding="utf-8"?>
+<ds:datastoreItem xmlns:ds="http://schemas.openxmlformats.org/officeDocument/2006/customXml" ds:itemID="{F962BF7A-8CD1-4023-AFF0-E7D060D4BFB2}">
+  <ds:schemaRefs>
+    <ds:schemaRef ds:uri="http://schemas.openxmlformats.org/officeDocument/2006/bibliography"/>
+  </ds:schemaRefs>
+</ds:datastoreItem>
+</file>
+
+<file path=customXml/itemProps4.xml><?xml version="1.0" encoding="utf-8"?>
 <ds:datastoreItem xmlns:ds="http://schemas.openxmlformats.org/officeDocument/2006/customXml" ds:itemID="{AD940B15-30C2-411A-B03C-E267A2CA55C8}">
   <ds:schemaRefs>
     <ds:schemaRef ds:uri="http://schemas.microsoft.com/office/2006/metadata/contentType"/>
@@ -29434,24 +30728,6 @@
 </ds:datastoreItem>
 </file>
 
-<file path=customXml/itemProps3.xml><?xml version="1.0" encoding="utf-8"?>
-<ds:datastoreItem xmlns:ds="http://schemas.openxmlformats.org/officeDocument/2006/customXml" ds:itemID="{D287C92D-0CDA-4AFE-B5ED-EAE87598273D}">
-  <ds:schemaRefs>
-    <ds:schemaRef ds:uri="http://schemas.microsoft.com/office/2006/metadata/properties"/>
-    <ds:schemaRef ds:uri="http://schemas.microsoft.com/office/infopath/2007/PartnerControls"/>
-    <ds:schemaRef ds:uri="0e0560a2-5f28-40fd-a47f-413e3deae4f7"/>
-  </ds:schemaRefs>
-</ds:datastoreItem>
-</file>
-
-<file path=customXml/itemProps4.xml><?xml version="1.0" encoding="utf-8"?>
-<ds:datastoreItem xmlns:ds="http://schemas.openxmlformats.org/officeDocument/2006/customXml" ds:itemID="{F962BF7A-8CD1-4023-AFF0-E7D060D4BFB2}">
-  <ds:schemaRefs>
-    <ds:schemaRef ds:uri="http://schemas.openxmlformats.org/officeDocument/2006/bibliography"/>
-  </ds:schemaRefs>
-</ds:datastoreItem>
-</file>
-
 <file path=docMetadata/LabelInfo.xml><?xml version="1.0" encoding="utf-8"?>
 <clbl:labelList xmlns:clbl="http://schemas.microsoft.com/office/2020/mipLabelMetadata">
   <clbl:label id="{f42aa342-8706-4288-bd11-ebb85995028c}" enabled="1" method="Standard" siteId="{72f988bf-86f1-41af-91ab-2d7cd011db47}" removed="0"/>

</xml_diff>